<commit_message>
Mis à jour, avancement etc...
</commit_message>
<xml_diff>
--- a/Avant-Projet/[S4][SITM] charte de projet.docx
+++ b/Avant-Projet/[S4][SITM] charte de projet.docx
@@ -2863,12 +2863,19 @@
         <w:rPr>
           <w:rFonts w:ascii="Arial" w:hAnsi="Arial" w:cs="Arial"/>
         </w:rPr>
-        <w:t>: 06 27 16 38 79</w:t>
+        <w:t xml:space="preserve">: 06 </w:t>
+      </w:r>
+      <w:r>
+        <w:rPr>
+          <w:rFonts w:ascii="Arial" w:hAnsi="Arial" w:cs="Arial"/>
+        </w:rPr>
+        <w:t>79 43 91 90</w:t>
       </w:r>
     </w:p>
     <w:p>
       <w:pPr>
         <w:pStyle w:val="Sansinterligne"/>
+        <w:ind w:firstLine="644"/>
         <w:jc w:val="both"/>
         <w:rPr>
           <w:rFonts w:ascii="Arial" w:hAnsi="Arial" w:cs="Arial"/>
@@ -2878,8 +2885,13 @@
         <w:rPr>
           <w:rFonts w:ascii="Arial" w:hAnsi="Arial" w:cs="Arial"/>
         </w:rPr>
-        <w:tab/>
-        <w:t>Etudiant</w:t>
+        <w:t>É</w:t>
+      </w:r>
+      <w:r>
+        <w:rPr>
+          <w:rFonts w:ascii="Arial" w:hAnsi="Arial" w:cs="Arial"/>
+        </w:rPr>
+        <w:t>tudiant</w:t>
       </w:r>
     </w:p>
     <w:p>
@@ -2894,6 +2906,7 @@
     <w:p>
       <w:pPr>
         <w:pStyle w:val="Sansinterligne"/>
+        <w:ind w:firstLine="644"/>
         <w:jc w:val="both"/>
         <w:rPr>
           <w:rFonts w:ascii="Arial" w:hAnsi="Arial" w:cs="Arial"/>
@@ -2903,13 +2916,19 @@
         <w:rPr>
           <w:rFonts w:ascii="Arial" w:hAnsi="Arial" w:cs="Arial"/>
         </w:rPr>
-        <w:tab/>
-        <w:t>Rôles : Assure la communication entre MOE et MOA</w:t>
+        <w:t xml:space="preserve">Rôles :  -    </w:t>
+      </w:r>
+      <w:r>
+        <w:rPr>
+          <w:rFonts w:ascii="Arial" w:hAnsi="Arial" w:cs="Arial"/>
+        </w:rPr>
+        <w:t>Assure la communication entre MOE et MOA</w:t>
       </w:r>
     </w:p>
     <w:p>
       <w:pPr>
         <w:pStyle w:val="Sansinterligne"/>
+        <w:ind w:left="1476"/>
         <w:jc w:val="both"/>
         <w:rPr>
           <w:rFonts w:ascii="Arial" w:hAnsi="Arial" w:cs="Arial"/>
@@ -2919,19 +2938,19 @@
         <w:rPr>
           <w:rFonts w:ascii="Arial" w:hAnsi="Arial" w:cs="Arial"/>
         </w:rPr>
-        <w:tab/>
-      </w:r>
-      <w:r>
-        <w:rPr>
-          <w:rFonts w:ascii="Arial" w:hAnsi="Arial" w:cs="Arial"/>
-        </w:rPr>
-        <w:tab/>
+        <w:t xml:space="preserve">-    </w:t>
+      </w:r>
+      <w:r>
+        <w:rPr>
+          <w:rFonts w:ascii="Arial" w:hAnsi="Arial" w:cs="Arial"/>
+        </w:rPr>
         <w:t>Assure la conduite du projet</w:t>
       </w:r>
     </w:p>
     <w:p>
       <w:pPr>
         <w:pStyle w:val="Sansinterligne"/>
+        <w:ind w:left="708" w:firstLine="708"/>
         <w:jc w:val="both"/>
         <w:rPr>
           <w:rFonts w:ascii="Arial" w:hAnsi="Arial" w:cs="Arial"/>
@@ -2941,13 +2960,12 @@
         <w:rPr>
           <w:rFonts w:ascii="Arial" w:hAnsi="Arial" w:cs="Arial"/>
         </w:rPr>
-        <w:tab/>
-      </w:r>
-      <w:r>
-        <w:rPr>
-          <w:rFonts w:ascii="Arial" w:hAnsi="Arial" w:cs="Arial"/>
-        </w:rPr>
-        <w:tab/>
+        <w:t xml:space="preserve"> -    </w:t>
+      </w:r>
+      <w:r>
+        <w:rPr>
+          <w:rFonts w:ascii="Arial" w:hAnsi="Arial" w:cs="Arial"/>
+        </w:rPr>
         <w:t>Réalisation des tâches</w:t>
       </w:r>
     </w:p>
@@ -3046,7 +3064,7 @@
         <w:rPr>
           <w:rFonts w:ascii="Arial" w:hAnsi="Arial" w:cs="Arial"/>
         </w:rPr>
-        <w:t xml:space="preserve"> IN’TECH INFO Semestre </w:t>
+        <w:t xml:space="preserve">IN’TECH INFO Semestre </w:t>
       </w:r>
       <w:r>
         <w:rPr>
@@ -3064,17 +3082,12 @@
     <w:p>
       <w:pPr>
         <w:pStyle w:val="Sansinterligne"/>
+        <w:ind w:firstLine="644"/>
         <w:jc w:val="both"/>
         <w:rPr>
           <w:rFonts w:ascii="Arial" w:hAnsi="Arial" w:cs="Arial"/>
         </w:rPr>
       </w:pPr>
-      <w:r>
-        <w:rPr>
-          <w:rFonts w:ascii="Arial" w:hAnsi="Arial" w:cs="Arial"/>
-        </w:rPr>
-        <w:tab/>
-      </w:r>
       <w:hyperlink r:id="rId11" w:history="1">
         <w:r>
           <w:rPr>
@@ -3094,6 +3107,7 @@
     <w:p>
       <w:pPr>
         <w:pStyle w:val="Sansinterligne"/>
+        <w:ind w:firstLine="644"/>
         <w:jc w:val="both"/>
         <w:rPr>
           <w:rFonts w:ascii="Arial" w:hAnsi="Arial" w:cs="Arial"/>
@@ -3103,13 +3117,19 @@
         <w:rPr>
           <w:rFonts w:ascii="Arial" w:hAnsi="Arial" w:cs="Arial"/>
         </w:rPr>
-        <w:tab/>
-      </w:r>
-      <w:r>
-        <w:rPr>
-          <w:rFonts w:ascii="Arial" w:hAnsi="Arial" w:cs="Arial"/>
-        </w:rPr>
-        <w:t>Etudiant</w:t>
+        <w:t>É</w:t>
+      </w:r>
+      <w:r>
+        <w:rPr>
+          <w:rFonts w:ascii="Arial" w:hAnsi="Arial" w:cs="Arial"/>
+        </w:rPr>
+        <w:t>tudiant</w:t>
+      </w:r>
+      <w:r>
+        <w:rPr>
+          <w:rFonts w:ascii="Arial" w:hAnsi="Arial" w:cs="Arial"/>
+        </w:rPr>
+        <w:t>e</w:t>
       </w:r>
       <w:r>
         <w:rPr>
@@ -3278,7 +3298,7 @@
           <w:rFonts w:ascii="Arial" w:hAnsi="Arial" w:cs="Arial"/>
         </w:rPr>
         <w:tab/>
-        <w:t>E</w:t>
+        <w:t>É</w:t>
       </w:r>
       <w:r>
         <w:rPr>
@@ -3404,7 +3424,13 @@
         <w:rPr>
           <w:rFonts w:ascii="Arial" w:hAnsi="Arial" w:cs="Arial"/>
         </w:rPr>
-        <w:t>Etudiant</w:t>
+        <w:t>É</w:t>
+      </w:r>
+      <w:r>
+        <w:rPr>
+          <w:rFonts w:ascii="Arial" w:hAnsi="Arial" w:cs="Arial"/>
+        </w:rPr>
+        <w:t>tudiant</w:t>
       </w:r>
       <w:r>
         <w:rPr>
@@ -3441,7 +3467,19 @@
         <w:rPr>
           <w:rFonts w:ascii="Arial" w:hAnsi="Arial" w:cs="Arial"/>
         </w:rPr>
-        <w:t>Rôles : Réalisation des tâches</w:t>
+        <w:t>Rôle</w:t>
+      </w:r>
+      <w:r>
+        <w:rPr>
+          <w:rFonts w:ascii="Arial" w:hAnsi="Arial" w:cs="Arial"/>
+        </w:rPr>
+        <w:t> : Réalisation des tâches</w:t>
+      </w:r>
+      <w:r>
+        <w:rPr>
+          <w:rFonts w:ascii="Arial" w:hAnsi="Arial" w:cs="Arial"/>
+        </w:rPr>
+        <w:t>.</w:t>
       </w:r>
     </w:p>
     <w:p>
@@ -3539,35 +3577,79 @@
         <w:rPr>
           <w:rFonts w:ascii="Arial" w:hAnsi="Arial" w:cs="Arial"/>
         </w:rPr>
-        <w:t xml:space="preserve"> IN’TECH INFO </w:t>
+        <w:t xml:space="preserve">IN’TECH INFO </w:t>
       </w:r>
     </w:p>
     <w:p>
       <w:pPr>
         <w:pStyle w:val="Sansinterligne"/>
+        <w:ind w:firstLine="644"/>
         <w:jc w:val="both"/>
         <w:rPr>
           <w:rFonts w:ascii="Arial" w:hAnsi="Arial" w:cs="Arial"/>
         </w:rPr>
       </w:pPr>
-      <w:r>
-        <w:rPr>
-          <w:rFonts w:ascii="Arial" w:hAnsi="Arial" w:cs="Arial"/>
-        </w:rPr>
-        <w:tab/>
-      </w:r>
-      <w:r>
-        <w:rPr>
-          <w:rFonts w:ascii="Arial" w:hAnsi="Arial" w:cs="Arial"/>
-        </w:rPr>
-        <w:t>Etudiant</w:t>
-      </w:r>
-      <w:r>
-        <w:rPr>
-          <w:rFonts w:ascii="Arial" w:hAnsi="Arial" w:cs="Arial"/>
-        </w:rPr>
-        <w:t xml:space="preserve"> </w:t>
-      </w:r>
+      <w:hyperlink r:id="rId14" w:history="1">
+        <w:r>
+          <w:rPr>
+            <w:rStyle w:val="Lienhypertexte"/>
+            <w:rFonts w:ascii="Arial" w:hAnsi="Arial" w:cs="Arial"/>
+          </w:rPr>
+          <w:t>filleton@intechinfo.fr</w:t>
+        </w:r>
+      </w:hyperlink>
+    </w:p>
+    <w:p>
+      <w:pPr>
+        <w:pStyle w:val="Sansinterligne"/>
+        <w:ind w:firstLine="644"/>
+        <w:jc w:val="both"/>
+        <w:rPr>
+          <w:rFonts w:ascii="Arial" w:hAnsi="Arial" w:cs="Arial"/>
+        </w:rPr>
+      </w:pPr>
+      <w:r>
+        <w:rPr>
+          <w:rFonts w:ascii="Arial" w:hAnsi="Arial" w:cs="Arial"/>
+        </w:rPr>
+        <w:t>Équipe d’étudiant</w:t>
+      </w:r>
+    </w:p>
+    <w:p>
+      <w:pPr>
+        <w:pStyle w:val="Sansinterligne"/>
+        <w:ind w:firstLine="644"/>
+        <w:jc w:val="both"/>
+        <w:rPr>
+          <w:rFonts w:ascii="Arial" w:hAnsi="Arial" w:cs="Arial"/>
+        </w:rPr>
+      </w:pPr>
+    </w:p>
+    <w:p>
+      <w:pPr>
+        <w:pStyle w:val="Sansinterligne"/>
+        <w:ind w:firstLine="644"/>
+        <w:jc w:val="both"/>
+        <w:rPr>
+          <w:rFonts w:ascii="Arial" w:hAnsi="Arial" w:cs="Arial"/>
+        </w:rPr>
+      </w:pPr>
+      <w:r>
+        <w:rPr>
+          <w:rFonts w:ascii="Arial" w:hAnsi="Arial" w:cs="Arial"/>
+        </w:rPr>
+        <w:t>Rôle : Promouvoir les projets PI et PRP d’IN’TECH INFO dans le groupe ESIEA</w:t>
+      </w:r>
+    </w:p>
+    <w:p>
+      <w:pPr>
+        <w:pStyle w:val="Sansinterligne"/>
+        <w:ind w:firstLine="644"/>
+        <w:jc w:val="both"/>
+        <w:rPr>
+          <w:rFonts w:ascii="Arial" w:hAnsi="Arial" w:cs="Arial"/>
+        </w:rPr>
+      </w:pPr>
     </w:p>
     <w:p>
       <w:pPr>
@@ -3585,20 +3667,27 @@
           <w:ilvl w:val="0"/>
           <w:numId w:val="14"/>
         </w:numPr>
+        <w:jc w:val="both"/>
+        <w:rPr>
+          <w:rFonts w:ascii="Arial" w:hAnsi="Arial" w:cs="Arial"/>
+        </w:rPr>
+      </w:pPr>
+      <w:r>
         <w:rPr>
           <w:rFonts w:ascii="Calibri" w:eastAsia="Calibri" w:hAnsi="Calibri" w:cs="Calibri"/>
         </w:rPr>
-      </w:pPr>
+        <w:t>É</w:t>
+      </w:r>
       <w:r>
         <w:rPr>
           <w:rFonts w:ascii="Calibri" w:eastAsia="Calibri" w:hAnsi="Calibri" w:cs="Calibri"/>
         </w:rPr>
-        <w:t>Equipe de communication d’IN’TECHINFO et de l’ESIEA.</w:t>
+        <w:t>quipe de communication d’IN’TECHINFO et de l’ESIEA.</w:t>
       </w:r>
     </w:p>
     <w:p>
       <w:pPr>
-        <w:pStyle w:val="Sansinterligne"/>
+        <w:pStyle w:val="Paragraphedeliste"/>
         <w:ind w:left="644"/>
         <w:jc w:val="both"/>
         <w:rPr>
@@ -3609,42 +3698,12 @@
         <w:rPr>
           <w:rFonts w:ascii="Arial" w:hAnsi="Arial" w:cs="Arial"/>
         </w:rPr>
-        <w:t>ESIEA / IN’TECH INFO</w:t>
-      </w:r>
-      <w:r>
-        <w:rPr>
-          <w:rFonts w:ascii="Arial" w:hAnsi="Arial" w:cs="Arial"/>
-        </w:rPr>
-        <w:t xml:space="preserve"> </w:t>
+        <w:t xml:space="preserve">ESIEA / IN’TECH INFO </w:t>
       </w:r>
     </w:p>
     <w:p>
       <w:pPr>
-        <w:pStyle w:val="Sansinterligne"/>
         <w:ind w:left="644"/>
-        <w:jc w:val="both"/>
-        <w:rPr>
-          <w:rFonts w:ascii="Arial" w:hAnsi="Arial" w:cs="Arial"/>
-        </w:rPr>
-      </w:pPr>
-    </w:p>
-    <w:p>
-      <w:pPr>
-        <w:pStyle w:val="Sansinterligne"/>
-        <w:ind w:left="644"/>
-        <w:jc w:val="both"/>
-        <w:rPr>
-          <w:rFonts w:ascii="Arial" w:hAnsi="Arial" w:cs="Arial"/>
-        </w:rPr>
-      </w:pPr>
-    </w:p>
-    <w:p>
-      <w:pPr>
-        <w:numPr>
-          <w:ilvl w:val="0"/>
-          <w:numId w:val="15"/>
-        </w:numPr>
-        <w:ind w:left="720" w:hanging="360"/>
         <w:rPr>
           <w:rFonts w:ascii="Calibri" w:eastAsia="Calibri" w:hAnsi="Calibri" w:cs="Calibri"/>
         </w:rPr>
@@ -3653,7 +3712,19 @@
         <w:rPr>
           <w:rFonts w:ascii="Calibri" w:eastAsia="Calibri" w:hAnsi="Calibri" w:cs="Calibri"/>
         </w:rPr>
-        <w:t>Rôles : Permettre la promotion de notre projet afin de</w:t>
+        <w:t xml:space="preserve">Rôles : </w:t>
+      </w:r>
+      <w:r>
+        <w:rPr>
+          <w:rFonts w:ascii="Calibri" w:eastAsia="Calibri" w:hAnsi="Calibri" w:cs="Calibri"/>
+        </w:rPr>
+        <w:t xml:space="preserve">Permettre la promotion du </w:t>
+      </w:r>
+      <w:r>
+        <w:rPr>
+          <w:rFonts w:ascii="Calibri" w:eastAsia="Calibri" w:hAnsi="Calibri" w:cs="Calibri"/>
+        </w:rPr>
+        <w:t>projet afin de</w:t>
       </w:r>
       <w:r>
         <w:rPr>
@@ -3666,7 +3737,19 @@
         <w:rPr>
           <w:rFonts w:ascii="Calibri" w:eastAsia="Calibri" w:hAnsi="Calibri" w:cs="Calibri"/>
         </w:rPr>
-        <w:t>lui apporter de la visibilité dans l’école et à l’extérieur (personnes intéressées par l’école et leurs parents).</w:t>
+        <w:t xml:space="preserve">lui apporter de la visibilité </w:t>
+      </w:r>
+      <w:r>
+        <w:rPr>
+          <w:rFonts w:ascii="Calibri" w:eastAsia="Calibri" w:hAnsi="Calibri" w:cs="Calibri"/>
+        </w:rPr>
+        <w:t>au sein du groupe ESIEA ainsi qu’à l’extérieur de celui-ci</w:t>
+      </w:r>
+      <w:r>
+        <w:rPr>
+          <w:rFonts w:ascii="Calibri" w:eastAsia="Calibri" w:hAnsi="Calibri" w:cs="Calibri"/>
+        </w:rPr>
+        <w:t>.</w:t>
       </w:r>
     </w:p>
     <w:p>
@@ -3782,7 +3865,7 @@
                             <w:r>
                               <w:t>acteurs (</w:t>
                             </w:r>
-                            <w:hyperlink r:id="rId14" w:history="1">
+                            <w:hyperlink r:id="rId15" w:history="1">
                               <w:r>
                                 <w:rPr>
                                   <w:rStyle w:val="Lienhypertexte"/>
@@ -3825,7 +3908,7 @@
                       <w:r>
                         <w:t>acteurs (</w:t>
                       </w:r>
-                      <w:hyperlink r:id="rId15" w:history="1">
+                      <w:hyperlink r:id="rId16" w:history="1">
                         <w:r>
                           <w:rPr>
                             <w:rStyle w:val="Lienhypertexte"/>
@@ -3872,7 +3955,7 @@
             <wp:cNvGraphicFramePr/>
             <a:graphic xmlns:a="http://schemas.openxmlformats.org/drawingml/2006/main">
               <a:graphicData uri="http://schemas.openxmlformats.org/drawingml/2006/diagram">
-                <dgm:relIds xmlns:dgm="http://schemas.openxmlformats.org/drawingml/2006/diagram" xmlns:r="http://schemas.openxmlformats.org/officeDocument/2006/relationships" r:dm="rId16" r:lo="rId17" r:qs="rId18" r:cs="rId19"/>
+                <dgm:relIds xmlns:dgm="http://schemas.openxmlformats.org/drawingml/2006/diagram" xmlns:r="http://schemas.openxmlformats.org/officeDocument/2006/relationships" r:dm="rId17" r:lo="rId18" r:qs="rId19" r:cs="rId20"/>
               </a:graphicData>
             </a:graphic>
           </wp:inline>
@@ -5879,7 +5962,13 @@
     </w:p>
     <w:p>
       <w:r>
-        <w:t xml:space="preserve">Les versions actualisées du planning se trouvent sur </w:t>
+        <w:t>Les versions actualisées du planning se trouve</w:t>
+      </w:r>
+      <w:r>
+        <w:t>ron</w:t>
+      </w:r>
+      <w:r>
+        <w:t xml:space="preserve">t sur </w:t>
       </w:r>
       <w:proofErr w:type="spellStart"/>
       <w:r>
@@ -6476,59 +6565,43 @@
           <w:rFonts w:ascii="Arial" w:hAnsi="Arial" w:cs="Arial"/>
         </w:rPr>
       </w:pPr>
+      <w:r>
+        <w:rPr>
+          <w:rFonts w:ascii="Arial" w:hAnsi="Arial" w:cs="Arial"/>
+        </w:rPr>
+        <w:t xml:space="preserve">Chaque semaine et, cela, </w:t>
+      </w:r>
+      <w:r>
+        <w:rPr>
+          <w:rFonts w:ascii="Arial" w:hAnsi="Arial" w:cs="Arial"/>
+        </w:rPr>
+        <w:t xml:space="preserve">un jour avant la réunion hebdomadaire avec le client. Les membres de l’équipe de réalisation répondront individuellement, sur une page </w:t>
+      </w:r>
       <w:proofErr w:type="spellStart"/>
       <w:r>
         <w:rPr>
           <w:rFonts w:ascii="Arial" w:hAnsi="Arial" w:cs="Arial"/>
         </w:rPr>
-        <w:t>Reporting</w:t>
+        <w:t>itipédia</w:t>
       </w:r>
       <w:proofErr w:type="spellEnd"/>
       <w:r>
         <w:rPr>
           <w:rFonts w:ascii="Arial" w:hAnsi="Arial" w:cs="Arial"/>
         </w:rPr>
-        <w:t xml:space="preserve"> micro : </w:t>
-      </w:r>
-      <w:r>
-        <w:rPr>
-          <w:rFonts w:ascii="Arial" w:hAnsi="Arial" w:cs="Arial"/>
-        </w:rPr>
-        <w:t xml:space="preserve">créer un endroit sur </w:t>
-      </w:r>
-      <w:proofErr w:type="spellStart"/>
-      <w:r>
-        <w:rPr>
-          <w:rFonts w:ascii="Arial" w:hAnsi="Arial" w:cs="Arial"/>
-        </w:rPr>
-        <w:t>itipédia</w:t>
-      </w:r>
-      <w:proofErr w:type="spellEnd"/>
-      <w:r>
-        <w:rPr>
-          <w:rFonts w:ascii="Arial" w:hAnsi="Arial" w:cs="Arial"/>
-        </w:rPr>
-        <w:t xml:space="preserve"> </w:t>
-      </w:r>
-      <w:proofErr w:type="gramStart"/>
-      <w:r>
-        <w:rPr>
-          <w:rFonts w:ascii="Arial" w:hAnsi="Arial" w:cs="Arial"/>
-        </w:rPr>
-        <w:t xml:space="preserve">avec </w:t>
-      </w:r>
-      <w:r>
-        <w:rPr>
-          <w:rFonts w:ascii="Arial" w:hAnsi="Arial" w:cs="Arial"/>
-        </w:rPr>
-        <w:t>,</w:t>
-      </w:r>
-      <w:proofErr w:type="gramEnd"/>
-      <w:r>
-        <w:rPr>
-          <w:rFonts w:ascii="Arial" w:hAnsi="Arial" w:cs="Arial"/>
-        </w:rPr>
-        <w:t xml:space="preserve"> avec les questions suivantes :</w:t>
+        <w:t xml:space="preserve"> prévue </w:t>
+      </w:r>
+      <w:r>
+        <w:rPr>
+          <w:rFonts w:ascii="Arial" w:hAnsi="Arial" w:cs="Arial"/>
+        </w:rPr>
+        <w:t xml:space="preserve">à cet effet </w:t>
+      </w:r>
+      <w:r>
+        <w:rPr>
+          <w:rFonts w:ascii="Arial" w:hAnsi="Arial" w:cs="Arial"/>
+        </w:rPr>
+        <w:t xml:space="preserve"> aux questions suivantes :</w:t>
       </w:r>
     </w:p>
     <w:p>
@@ -6546,21 +6619,7 @@
         <w:rPr>
           <w:rFonts w:ascii="Arial" w:hAnsi="Arial" w:cs="Arial"/>
         </w:rPr>
-        <w:t xml:space="preserve">Taches effectuées </w:t>
-      </w:r>
-      <w:proofErr w:type="spellStart"/>
-      <w:r>
-        <w:rPr>
-          <w:rFonts w:ascii="Arial" w:hAnsi="Arial" w:cs="Arial"/>
-        </w:rPr>
-        <w:t>pdt</w:t>
-      </w:r>
-      <w:proofErr w:type="spellEnd"/>
-      <w:r>
-        <w:rPr>
-          <w:rFonts w:ascii="Arial" w:hAnsi="Arial" w:cs="Arial"/>
-        </w:rPr>
-        <w:t xml:space="preserve"> la semaine</w:t>
+        <w:t>Quelles sont les tâches effectuées ou bien quel est l’avancement de la tâche durant la semaine.</w:t>
       </w:r>
     </w:p>
     <w:p>
@@ -6578,7 +6637,7 @@
         <w:rPr>
           <w:rFonts w:ascii="Arial" w:hAnsi="Arial" w:cs="Arial"/>
         </w:rPr>
-        <w:t>Avancement de cette tache</w:t>
+        <w:t>Si une tâche est en cours, estimer la durée restante de celle-ci.</w:t>
       </w:r>
     </w:p>
     <w:p>
@@ -6596,253 +6655,39 @@
         <w:rPr>
           <w:rFonts w:ascii="Arial" w:hAnsi="Arial" w:cs="Arial"/>
         </w:rPr>
-        <w:t xml:space="preserve">Estimation de combien il reste </w:t>
-      </w:r>
-      <w:proofErr w:type="spellStart"/>
-      <w:proofErr w:type="gramStart"/>
-      <w:r>
-        <w:rPr>
-          <w:rFonts w:ascii="Arial" w:hAnsi="Arial" w:cs="Arial"/>
-        </w:rPr>
-        <w:t>a</w:t>
-      </w:r>
-      <w:proofErr w:type="spellEnd"/>
-      <w:proofErr w:type="gramEnd"/>
-      <w:r>
-        <w:rPr>
-          <w:rFonts w:ascii="Arial" w:hAnsi="Arial" w:cs="Arial"/>
-        </w:rPr>
-        <w:t xml:space="preserve"> faire</w:t>
+        <w:t>Est-ce que cette estimation corrèle avec le temps prévu par le planning initial.</w:t>
       </w:r>
     </w:p>
     <w:p>
       <w:pPr>
-        <w:pStyle w:val="Paragraphedeliste"/>
-        <w:numPr>
-          <w:ilvl w:val="0"/>
-          <w:numId w:val="17"/>
-        </w:numPr>
-        <w:rPr>
-          <w:rFonts w:ascii="Arial" w:hAnsi="Arial" w:cs="Arial"/>
-        </w:rPr>
-      </w:pPr>
-      <w:r>
-        <w:rPr>
-          <w:rFonts w:ascii="Arial" w:hAnsi="Arial" w:cs="Arial"/>
-        </w:rPr>
-        <w:t xml:space="preserve">En corrélation </w:t>
-      </w:r>
-      <w:proofErr w:type="spellStart"/>
-      <w:r>
-        <w:rPr>
-          <w:rFonts w:ascii="Arial" w:hAnsi="Arial" w:cs="Arial"/>
-        </w:rPr>
-        <w:t>ac</w:t>
-      </w:r>
-      <w:proofErr w:type="spellEnd"/>
-      <w:r>
-        <w:rPr>
-          <w:rFonts w:ascii="Arial" w:hAnsi="Arial" w:cs="Arial"/>
-        </w:rPr>
-        <w:t xml:space="preserve"> le temps prévu ?</w:t>
+        <w:ind w:left="360"/>
+        <w:rPr>
+          <w:rFonts w:ascii="Arial" w:hAnsi="Arial" w:cs="Arial"/>
+        </w:rPr>
+      </w:pPr>
+      <w:r>
+        <w:rPr>
+          <w:rFonts w:ascii="Arial" w:hAnsi="Arial" w:cs="Arial"/>
+        </w:rPr>
+        <w:t>La personne notera aussi, si elle a rencontré des difficultés au cours de la semaine.</w:t>
       </w:r>
     </w:p>
     <w:p>
       <w:pPr>
-        <w:pStyle w:val="Paragraphedeliste"/>
-        <w:numPr>
-          <w:ilvl w:val="0"/>
-          <w:numId w:val="17"/>
-        </w:numPr>
-        <w:rPr>
-          <w:rFonts w:ascii="Arial" w:hAnsi="Arial" w:cs="Arial"/>
-        </w:rPr>
-      </w:pPr>
-      <w:proofErr w:type="spellStart"/>
-      <w:r>
-        <w:rPr>
-          <w:rFonts w:ascii="Arial" w:hAnsi="Arial" w:cs="Arial"/>
-        </w:rPr>
-        <w:t>Probleme</w:t>
-      </w:r>
-      <w:proofErr w:type="spellEnd"/>
-      <w:r>
-        <w:rPr>
-          <w:rFonts w:ascii="Arial" w:hAnsi="Arial" w:cs="Arial"/>
-        </w:rPr>
-        <w:t xml:space="preserve"> rencontré </w:t>
+        <w:ind w:left="360"/>
+        <w:rPr>
+          <w:rFonts w:ascii="Arial" w:hAnsi="Arial" w:cs="Arial"/>
+        </w:rPr>
+      </w:pPr>
+      <w:r>
+        <w:rPr>
+          <w:rFonts w:ascii="Arial" w:hAnsi="Arial" w:cs="Arial"/>
+        </w:rPr>
+        <w:t>Une partie traitera aussi de l’avancement global du projet en fonction de l’avancée de chacun.</w:t>
       </w:r>
     </w:p>
     <w:p>
       <w:pPr>
-        <w:pStyle w:val="Paragraphedeliste"/>
-        <w:rPr>
-          <w:rFonts w:ascii="Arial" w:hAnsi="Arial" w:cs="Arial"/>
-        </w:rPr>
-      </w:pPr>
-      <w:r>
-        <w:rPr>
-          <w:rFonts w:ascii="Arial" w:hAnsi="Arial" w:cs="Arial"/>
-        </w:rPr>
-        <w:t xml:space="preserve">Chaque personne répondra </w:t>
-      </w:r>
-      <w:proofErr w:type="spellStart"/>
-      <w:proofErr w:type="gramStart"/>
-      <w:r>
-        <w:rPr>
-          <w:rFonts w:ascii="Arial" w:hAnsi="Arial" w:cs="Arial"/>
-        </w:rPr>
-        <w:t>a</w:t>
-      </w:r>
-      <w:proofErr w:type="spellEnd"/>
-      <w:proofErr w:type="gramEnd"/>
-      <w:r>
-        <w:rPr>
-          <w:rFonts w:ascii="Arial" w:hAnsi="Arial" w:cs="Arial"/>
-        </w:rPr>
-        <w:t xml:space="preserve"> ses question un jour avant la réunion </w:t>
-      </w:r>
-      <w:proofErr w:type="spellStart"/>
-      <w:r>
-        <w:rPr>
-          <w:rFonts w:ascii="Arial" w:hAnsi="Arial" w:cs="Arial"/>
-        </w:rPr>
-        <w:t>ac</w:t>
-      </w:r>
-      <w:proofErr w:type="spellEnd"/>
-      <w:r>
-        <w:rPr>
-          <w:rFonts w:ascii="Arial" w:hAnsi="Arial" w:cs="Arial"/>
-        </w:rPr>
-        <w:t xml:space="preserve"> </w:t>
-      </w:r>
-      <w:proofErr w:type="spellStart"/>
-      <w:r>
-        <w:rPr>
-          <w:rFonts w:ascii="Arial" w:hAnsi="Arial" w:cs="Arial"/>
-        </w:rPr>
-        <w:t>lalitte</w:t>
-      </w:r>
-      <w:proofErr w:type="spellEnd"/>
-    </w:p>
-    <w:p>
-      <w:pPr>
-        <w:pStyle w:val="Paragraphedeliste"/>
-        <w:rPr>
-          <w:rFonts w:ascii="Arial" w:hAnsi="Arial" w:cs="Arial"/>
-        </w:rPr>
-      </w:pPr>
-      <w:r>
-        <w:rPr>
-          <w:rFonts w:ascii="Arial" w:hAnsi="Arial" w:cs="Arial"/>
-        </w:rPr>
-        <w:t xml:space="preserve">Et </w:t>
-      </w:r>
-      <w:proofErr w:type="spellStart"/>
-      <w:proofErr w:type="gramStart"/>
-      <w:r>
-        <w:rPr>
-          <w:rFonts w:ascii="Arial" w:hAnsi="Arial" w:cs="Arial"/>
-        </w:rPr>
-        <w:t>a</w:t>
-      </w:r>
-      <w:proofErr w:type="spellEnd"/>
-      <w:proofErr w:type="gramEnd"/>
-      <w:r>
-        <w:rPr>
-          <w:rFonts w:ascii="Arial" w:hAnsi="Arial" w:cs="Arial"/>
-        </w:rPr>
-        <w:t xml:space="preserve"> la fin on met une vue </w:t>
-      </w:r>
-      <w:proofErr w:type="spellStart"/>
-      <w:r>
-        <w:rPr>
-          <w:rFonts w:ascii="Arial" w:hAnsi="Arial" w:cs="Arial"/>
-        </w:rPr>
-        <w:t>d ensemble</w:t>
-      </w:r>
-      <w:proofErr w:type="spellEnd"/>
-      <w:r>
-        <w:rPr>
-          <w:rFonts w:ascii="Arial" w:hAnsi="Arial" w:cs="Arial"/>
-        </w:rPr>
-        <w:t xml:space="preserve"> du projet selon le planning</w:t>
-      </w:r>
-    </w:p>
-    <w:p>
-      <w:pPr>
-        <w:rPr>
-          <w:rFonts w:ascii="Arial" w:hAnsi="Arial" w:cs="Arial"/>
-        </w:rPr>
-      </w:pPr>
-      <w:proofErr w:type="spellStart"/>
-      <w:r>
-        <w:rPr>
-          <w:rFonts w:ascii="Arial" w:hAnsi="Arial" w:cs="Arial"/>
-        </w:rPr>
-        <w:t>Reporting</w:t>
-      </w:r>
-      <w:proofErr w:type="spellEnd"/>
-      <w:r>
-        <w:rPr>
-          <w:rFonts w:ascii="Arial" w:hAnsi="Arial" w:cs="Arial"/>
-        </w:rPr>
-        <w:t xml:space="preserve"> Macro : </w:t>
-      </w:r>
-    </w:p>
-    <w:p>
-      <w:pPr>
-        <w:pStyle w:val="Paragraphedeliste"/>
-        <w:numPr>
-          <w:ilvl w:val="0"/>
-          <w:numId w:val="17"/>
-        </w:numPr>
-        <w:rPr>
-          <w:rFonts w:ascii="Arial" w:hAnsi="Arial" w:cs="Arial"/>
-        </w:rPr>
-      </w:pPr>
-      <w:r>
-        <w:rPr>
-          <w:rFonts w:ascii="Arial" w:hAnsi="Arial" w:cs="Arial"/>
-        </w:rPr>
-        <w:t>Ordre du jour</w:t>
-      </w:r>
-    </w:p>
-    <w:p>
-      <w:pPr>
-        <w:pStyle w:val="Paragraphedeliste"/>
-        <w:numPr>
-          <w:ilvl w:val="0"/>
-          <w:numId w:val="17"/>
-        </w:numPr>
-        <w:rPr>
-          <w:rFonts w:ascii="Arial" w:hAnsi="Arial" w:cs="Arial"/>
-        </w:rPr>
-      </w:pPr>
-      <w:r>
-        <w:rPr>
-          <w:rFonts w:ascii="Arial" w:hAnsi="Arial" w:cs="Arial"/>
-        </w:rPr>
-        <w:t>Compte rendu de ré</w:t>
-      </w:r>
-      <w:r>
-        <w:rPr>
-          <w:rFonts w:ascii="Arial" w:hAnsi="Arial" w:cs="Arial"/>
-        </w:rPr>
-        <w:t>union</w:t>
-      </w:r>
-    </w:p>
-    <w:p>
-      <w:pPr>
-        <w:rPr>
-          <w:rFonts w:ascii="Arial" w:hAnsi="Arial" w:cs="Arial"/>
-        </w:rPr>
-      </w:pPr>
-      <w:bookmarkStart w:id="10" w:name="_GoBack"/>
-      <w:bookmarkEnd w:id="10"/>
-    </w:p>
-    <w:p>
-      <w:pPr>
         <w:pStyle w:val="Titre2"/>
         <w:rPr>
           <w:rStyle w:val="Titre3Car"/>
@@ -6851,7 +6696,7 @@
           <w:bCs/>
         </w:rPr>
       </w:pPr>
-      <w:bookmarkStart w:id="11" w:name="_Toc334801197"/>
+      <w:bookmarkStart w:id="10" w:name="_Toc334801197"/>
       <w:r>
         <w:rPr>
           <w:rStyle w:val="Titre3Car"/>
@@ -6862,7 +6707,7 @@
         <w:lastRenderedPageBreak/>
         <w:t>Gestion des relations avec les parties prenantes</w:t>
       </w:r>
-      <w:bookmarkEnd w:id="11"/>
+      <w:bookmarkEnd w:id="10"/>
     </w:p>
     <w:p>
       <w:pPr>
@@ -7240,9 +7085,129 @@
           <w:rFonts w:ascii="Arial" w:hAnsi="Arial" w:cs="Arial"/>
         </w:rPr>
       </w:pPr>
+      <w:r>
+        <w:rPr>
+          <w:rFonts w:ascii="Arial" w:hAnsi="Arial" w:cs="Arial"/>
+        </w:rPr>
+        <w:t>Communication entre l’équipe réalisatrice et le chef de projet :</w:t>
+      </w:r>
     </w:p>
     <w:p>
       <w:pPr>
+        <w:rPr>
+          <w:rFonts w:ascii="Arial" w:hAnsi="Arial" w:cs="Arial"/>
+        </w:rPr>
+      </w:pPr>
+      <w:r>
+        <w:rPr>
+          <w:rFonts w:ascii="Arial" w:hAnsi="Arial" w:cs="Arial"/>
+        </w:rPr>
+        <w:t>L’équipe privilégiera le travail en groupe lors des créneaux PI de façon à ce que le chef de projet est en permanence une vue globale de l’avancement du projet. Cela f</w:t>
+      </w:r>
+      <w:r>
+        <w:rPr>
+          <w:rFonts w:ascii="Arial" w:hAnsi="Arial" w:cs="Arial"/>
+        </w:rPr>
+        <w:t>acilitera les réunions de forme stand-up meeting.</w:t>
+      </w:r>
+    </w:p>
+    <w:p>
+      <w:pPr>
+        <w:rPr>
+          <w:rFonts w:ascii="Arial" w:hAnsi="Arial" w:cs="Arial"/>
+        </w:rPr>
+      </w:pPr>
+      <w:r>
+        <w:rPr>
+          <w:rFonts w:ascii="Arial" w:hAnsi="Arial" w:cs="Arial"/>
+        </w:rPr>
+        <w:t xml:space="preserve">La communication se fera aussi via mail, </w:t>
+      </w:r>
+      <w:proofErr w:type="spellStart"/>
+      <w:r>
+        <w:rPr>
+          <w:rFonts w:ascii="Arial" w:hAnsi="Arial" w:cs="Arial"/>
+        </w:rPr>
+        <w:t>sms</w:t>
+      </w:r>
+      <w:proofErr w:type="spellEnd"/>
+      <w:r>
+        <w:rPr>
+          <w:rFonts w:ascii="Arial" w:hAnsi="Arial" w:cs="Arial"/>
+        </w:rPr>
+        <w:t xml:space="preserve">, </w:t>
+      </w:r>
+      <w:proofErr w:type="spellStart"/>
+      <w:r>
+        <w:rPr>
+          <w:rFonts w:ascii="Arial" w:hAnsi="Arial" w:cs="Arial"/>
+        </w:rPr>
+        <w:t>skype</w:t>
+      </w:r>
+      <w:proofErr w:type="spellEnd"/>
+      <w:r>
+        <w:rPr>
+          <w:rFonts w:ascii="Arial" w:hAnsi="Arial" w:cs="Arial"/>
+        </w:rPr>
+        <w:t xml:space="preserve"> et </w:t>
+      </w:r>
+      <w:proofErr w:type="spellStart"/>
+      <w:r>
+        <w:rPr>
+          <w:rFonts w:ascii="Arial" w:hAnsi="Arial" w:cs="Arial"/>
+        </w:rPr>
+        <w:t>gitHub</w:t>
+      </w:r>
+      <w:proofErr w:type="spellEnd"/>
+      <w:r>
+        <w:rPr>
+          <w:rFonts w:ascii="Arial" w:hAnsi="Arial" w:cs="Arial"/>
+        </w:rPr>
+        <w:t xml:space="preserve"> pour l’échange de données.</w:t>
+      </w:r>
+    </w:p>
+    <w:p>
+      <w:pPr>
+        <w:rPr>
+          <w:rFonts w:ascii="Arial" w:hAnsi="Arial" w:cs="Arial"/>
+        </w:rPr>
+      </w:pPr>
+      <w:r>
+        <w:rPr>
+          <w:rFonts w:ascii="Arial" w:hAnsi="Arial" w:cs="Arial"/>
+        </w:rPr>
+        <w:t>Communication entre l’équipe réalisatrice et le client :</w:t>
+      </w:r>
+    </w:p>
+    <w:p>
+      <w:pPr>
+        <w:rPr>
+          <w:rFonts w:ascii="Arial" w:hAnsi="Arial" w:cs="Arial"/>
+        </w:rPr>
+      </w:pPr>
+      <w:r>
+        <w:rPr>
+          <w:rFonts w:ascii="Arial" w:hAnsi="Arial" w:cs="Arial"/>
+        </w:rPr>
+        <w:t xml:space="preserve">Une réunion hebdomadaire a déjà été prévue avec le client. Un jour avant cette réunion, un ordre du jour, contenant les différents points qui seront traités, sera </w:t>
+      </w:r>
+      <w:proofErr w:type="gramStart"/>
+      <w:r>
+        <w:rPr>
+          <w:rFonts w:ascii="Arial" w:hAnsi="Arial" w:cs="Arial"/>
+        </w:rPr>
+        <w:t>envoyé</w:t>
+      </w:r>
+      <w:proofErr w:type="gramEnd"/>
+      <w:r>
+        <w:rPr>
+          <w:rFonts w:ascii="Arial" w:hAnsi="Arial" w:cs="Arial"/>
+        </w:rPr>
+        <w:t xml:space="preserve"> par le chef de projet au client. Le chef de projet prendra aussi en notes, les commentaires/remarques du client lors de ces réunions hebdomadaires.</w:t>
+      </w:r>
+    </w:p>
+    <w:p>
+      <w:pPr>
         <w:pStyle w:val="Titre2"/>
         <w:rPr>
           <w:rStyle w:val="Titre3Car"/>
@@ -7251,28 +7216,17 @@
           <w:bCs/>
         </w:rPr>
       </w:pPr>
-    </w:p>
-    <w:p>
-      <w:pPr>
-        <w:pStyle w:val="Titre2"/>
+      <w:bookmarkStart w:id="11" w:name="_Toc334801198"/>
+      <w:r>
         <w:rPr>
           <w:rStyle w:val="Titre3Car"/>
           <w:rFonts w:ascii="Arial" w:hAnsi="Arial" w:cs="Arial"/>
           <w:b/>
           <w:bCs/>
         </w:rPr>
-      </w:pPr>
-      <w:bookmarkStart w:id="12" w:name="_Toc334801198"/>
-      <w:r>
-        <w:rPr>
-          <w:rStyle w:val="Titre3Car"/>
-          <w:rFonts w:ascii="Arial" w:hAnsi="Arial" w:cs="Arial"/>
-          <w:b/>
-          <w:bCs/>
-        </w:rPr>
         <w:t>Gestion de la documentation</w:t>
       </w:r>
-      <w:bookmarkEnd w:id="12"/>
+      <w:bookmarkEnd w:id="11"/>
     </w:p>
     <w:p>
       <w:pPr>
@@ -7414,15 +7368,15 @@
           <w:rFonts w:ascii="Arial" w:hAnsi="Arial" w:cs="Arial"/>
         </w:rPr>
       </w:pPr>
-      <w:bookmarkStart w:id="13" w:name="_Toc334801199"/>
+      <w:bookmarkStart w:id="12" w:name="_Toc334801199"/>
       <w:r>
         <w:rPr>
           <w:rFonts w:ascii="Arial" w:hAnsi="Arial" w:cs="Arial"/>
         </w:rPr>
         <w:t>Description des livrables</w:t>
       </w:r>
-      <w:bookmarkStart w:id="14" w:name="_Toc318727506"/>
-      <w:bookmarkEnd w:id="13"/>
+      <w:bookmarkStart w:id="13" w:name="_Toc318727506"/>
+      <w:bookmarkEnd w:id="12"/>
     </w:p>
     <w:p>
       <w:pPr>
@@ -7434,20 +7388,29 @@
         <w:spacing w:after="0"/>
       </w:pPr>
       <w:r>
-        <w:t xml:space="preserve">Les documents d’avant-projet seront remis sous </w:t>
-      </w:r>
-      <w:proofErr w:type="gramStart"/>
-      <w:r>
-        <w:t>forme .</w:t>
-      </w:r>
-      <w:proofErr w:type="gramEnd"/>
+        <w:t>Les documents d’avant-projet seront remis sous forme</w:t>
+      </w:r>
+      <w:r>
+        <w:t xml:space="preserve"> électronique au client le 10/04/2013</w:t>
+      </w:r>
+      <w:r>
+        <w:t>.</w:t>
+      </w:r>
     </w:p>
     <w:p>
       <w:pPr>
         <w:spacing w:after="0"/>
       </w:pPr>
       <w:r>
-        <w:t>Les informations nécessaires à l’équipe INT’ECHOES seront envoyées par mail.</w:t>
+        <w:t>Les informations nécessaires à l’équipe INT’ECHOES seront envoyées par mail</w:t>
+      </w:r>
+      <w:r>
+        <w:t xml:space="preserve"> le 10/04/2013</w:t>
+      </w:r>
+      <w:bookmarkStart w:id="14" w:name="_GoBack"/>
+      <w:bookmarkEnd w:id="14"/>
+      <w:r>
+        <w:t>.</w:t>
       </w:r>
     </w:p>
     <w:p>
@@ -7456,6 +7419,14 @@
       </w:pPr>
       <w:r>
         <w:t>Le manuel d’utilisation se trouvera avec le code source du projet.</w:t>
+      </w:r>
+    </w:p>
+    <w:p>
+      <w:pPr>
+        <w:spacing w:after="0"/>
+      </w:pPr>
+      <w:r>
+        <w:t>Les documents utiles à la communication du groupe ESIEA seront remis sous forme électronique.</w:t>
       </w:r>
     </w:p>
     <w:p>
@@ -8125,43 +8096,9 @@
           <w:rFonts w:ascii="Arial" w:hAnsi="Arial" w:cs="Arial"/>
         </w:rPr>
       </w:pPr>
-      <w:r>
-        <w:rPr>
-          <w:rFonts w:ascii="Arial" w:hAnsi="Arial" w:cs="Arial"/>
-        </w:rPr>
-        <w:t xml:space="preserve">Docs avant </w:t>
-      </w:r>
-      <w:proofErr w:type="spellStart"/>
-      <w:r>
-        <w:rPr>
-          <w:rFonts w:ascii="Arial" w:hAnsi="Arial" w:cs="Arial"/>
-        </w:rPr>
-        <w:t>proj</w:t>
-      </w:r>
-      <w:proofErr w:type="spellEnd"/>
     </w:p>
     <w:p>
       <w:pPr>
-        <w:rPr>
-          <w:rFonts w:ascii="Arial" w:hAnsi="Arial" w:cs="Arial"/>
-        </w:rPr>
-      </w:pPr>
-      <w:r>
-        <w:rPr>
-          <w:rFonts w:ascii="Arial" w:hAnsi="Arial" w:cs="Arial"/>
-        </w:rPr>
-        <w:t>Compte rendus</w:t>
-      </w:r>
-    </w:p>
-    <w:p>
-      <w:pPr>
-        <w:rPr>
-          <w:rFonts w:ascii="Arial" w:hAnsi="Arial" w:cs="Arial"/>
-        </w:rPr>
-      </w:pPr>
-    </w:p>
-    <w:p>
-      <w:pPr>
         <w:pStyle w:val="Titre2"/>
         <w:rPr>
           <w:rFonts w:ascii="Arial" w:hAnsi="Arial" w:cs="Arial"/>
@@ -8174,7 +8111,7 @@
         </w:rPr>
         <w:t>Règles de validation</w:t>
       </w:r>
-      <w:bookmarkEnd w:id="14"/>
+      <w:bookmarkEnd w:id="13"/>
       <w:bookmarkEnd w:id="19"/>
     </w:p>
     <w:p>
@@ -8360,7 +8297,13 @@
         <w:rPr>
           <w:rFonts w:eastAsiaTheme="majorEastAsia"/>
         </w:rPr>
-        <w:t xml:space="preserve"> lors de la réunion de lancement pour la documentation avant-projet ou, durant le projet, après envoi</w:t>
+        <w:t xml:space="preserve"> </w:t>
+      </w:r>
+      <w:r>
+        <w:rPr>
+          <w:rFonts w:eastAsiaTheme="majorEastAsia"/>
+        </w:rPr>
+        <w:t>lors de la réunion de lancement.</w:t>
       </w:r>
     </w:p>
     <w:p>
@@ -8725,6 +8668,118 @@
     </w:lvl>
   </w:abstractNum>
   <w:abstractNum w:abstractNumId="3">
+    <w:nsid w:val="239D6FEB"/>
+    <w:multiLevelType w:val="hybridMultilevel"/>
+    <w:tmpl w:val="D27EE0C2"/>
+    <w:lvl w:ilvl="0" w:tplc="56405BC4">
+      <w:numFmt w:val="bullet"/>
+      <w:lvlText w:val="-"/>
+      <w:lvlJc w:val="left"/>
+      <w:pPr>
+        <w:ind w:left="1836" w:hanging="360"/>
+      </w:pPr>
+      <w:rPr>
+        <w:rFonts w:ascii="Arial" w:eastAsiaTheme="minorEastAsia" w:hAnsi="Arial" w:cs="Arial" w:hint="default"/>
+      </w:rPr>
+    </w:lvl>
+    <w:lvl w:ilvl="1" w:tplc="040C0003" w:tentative="1">
+      <w:start w:val="1"/>
+      <w:numFmt w:val="bullet"/>
+      <w:lvlText w:val="o"/>
+      <w:lvlJc w:val="left"/>
+      <w:pPr>
+        <w:ind w:left="2556" w:hanging="360"/>
+      </w:pPr>
+      <w:rPr>
+        <w:rFonts w:ascii="Courier New" w:hAnsi="Courier New" w:cs="Courier New" w:hint="default"/>
+      </w:rPr>
+    </w:lvl>
+    <w:lvl w:ilvl="2" w:tplc="040C0005" w:tentative="1">
+      <w:start w:val="1"/>
+      <w:numFmt w:val="bullet"/>
+      <w:lvlText w:val=""/>
+      <w:lvlJc w:val="left"/>
+      <w:pPr>
+        <w:ind w:left="3276" w:hanging="360"/>
+      </w:pPr>
+      <w:rPr>
+        <w:rFonts w:ascii="Wingdings" w:hAnsi="Wingdings" w:hint="default"/>
+      </w:rPr>
+    </w:lvl>
+    <w:lvl w:ilvl="3" w:tplc="040C0001" w:tentative="1">
+      <w:start w:val="1"/>
+      <w:numFmt w:val="bullet"/>
+      <w:lvlText w:val=""/>
+      <w:lvlJc w:val="left"/>
+      <w:pPr>
+        <w:ind w:left="3996" w:hanging="360"/>
+      </w:pPr>
+      <w:rPr>
+        <w:rFonts w:ascii="Symbol" w:hAnsi="Symbol" w:hint="default"/>
+      </w:rPr>
+    </w:lvl>
+    <w:lvl w:ilvl="4" w:tplc="040C0003" w:tentative="1">
+      <w:start w:val="1"/>
+      <w:numFmt w:val="bullet"/>
+      <w:lvlText w:val="o"/>
+      <w:lvlJc w:val="left"/>
+      <w:pPr>
+        <w:ind w:left="4716" w:hanging="360"/>
+      </w:pPr>
+      <w:rPr>
+        <w:rFonts w:ascii="Courier New" w:hAnsi="Courier New" w:cs="Courier New" w:hint="default"/>
+      </w:rPr>
+    </w:lvl>
+    <w:lvl w:ilvl="5" w:tplc="040C0005" w:tentative="1">
+      <w:start w:val="1"/>
+      <w:numFmt w:val="bullet"/>
+      <w:lvlText w:val=""/>
+      <w:lvlJc w:val="left"/>
+      <w:pPr>
+        <w:ind w:left="5436" w:hanging="360"/>
+      </w:pPr>
+      <w:rPr>
+        <w:rFonts w:ascii="Wingdings" w:hAnsi="Wingdings" w:hint="default"/>
+      </w:rPr>
+    </w:lvl>
+    <w:lvl w:ilvl="6" w:tplc="040C0001" w:tentative="1">
+      <w:start w:val="1"/>
+      <w:numFmt w:val="bullet"/>
+      <w:lvlText w:val=""/>
+      <w:lvlJc w:val="left"/>
+      <w:pPr>
+        <w:ind w:left="6156" w:hanging="360"/>
+      </w:pPr>
+      <w:rPr>
+        <w:rFonts w:ascii="Symbol" w:hAnsi="Symbol" w:hint="default"/>
+      </w:rPr>
+    </w:lvl>
+    <w:lvl w:ilvl="7" w:tplc="040C0003" w:tentative="1">
+      <w:start w:val="1"/>
+      <w:numFmt w:val="bullet"/>
+      <w:lvlText w:val="o"/>
+      <w:lvlJc w:val="left"/>
+      <w:pPr>
+        <w:ind w:left="6876" w:hanging="360"/>
+      </w:pPr>
+      <w:rPr>
+        <w:rFonts w:ascii="Courier New" w:hAnsi="Courier New" w:cs="Courier New" w:hint="default"/>
+      </w:rPr>
+    </w:lvl>
+    <w:lvl w:ilvl="8" w:tplc="040C0005" w:tentative="1">
+      <w:start w:val="1"/>
+      <w:numFmt w:val="bullet"/>
+      <w:lvlText w:val=""/>
+      <w:lvlJc w:val="left"/>
+      <w:pPr>
+        <w:ind w:left="7596" w:hanging="360"/>
+      </w:pPr>
+      <w:rPr>
+        <w:rFonts w:ascii="Wingdings" w:hAnsi="Wingdings" w:hint="default"/>
+      </w:rPr>
+    </w:lvl>
+  </w:abstractNum>
+  <w:abstractNum w:abstractNumId="4">
     <w:nsid w:val="29E87388"/>
     <w:multiLevelType w:val="hybridMultilevel"/>
     <w:tmpl w:val="0D0A8CFA"/>
@@ -8837,7 +8892,7 @@
       </w:rPr>
     </w:lvl>
   </w:abstractNum>
-  <w:abstractNum w:abstractNumId="4">
+  <w:abstractNum w:abstractNumId="5">
     <w:nsid w:val="2CD77FBD"/>
     <w:multiLevelType w:val="multilevel"/>
     <w:tmpl w:val="7B560C58"/>
@@ -8888,7 +8943,7 @@
       <w:lvlJc w:val="left"/>
     </w:lvl>
   </w:abstractNum>
-  <w:abstractNum w:abstractNumId="5">
+  <w:abstractNum w:abstractNumId="6">
     <w:nsid w:val="2F087C05"/>
     <w:multiLevelType w:val="hybridMultilevel"/>
     <w:tmpl w:val="6324FAB2"/>
@@ -9001,7 +9056,119 @@
       </w:rPr>
     </w:lvl>
   </w:abstractNum>
-  <w:abstractNum w:abstractNumId="6">
+  <w:abstractNum w:abstractNumId="7">
+    <w:nsid w:val="46573820"/>
+    <w:multiLevelType w:val="hybridMultilevel"/>
+    <w:tmpl w:val="AEC2EE0E"/>
+    <w:lvl w:ilvl="0" w:tplc="BBCCFE12">
+      <w:numFmt w:val="bullet"/>
+      <w:lvlText w:val="-"/>
+      <w:lvlJc w:val="left"/>
+      <w:pPr>
+        <w:ind w:left="1956" w:hanging="360"/>
+      </w:pPr>
+      <w:rPr>
+        <w:rFonts w:ascii="Arial" w:eastAsiaTheme="minorEastAsia" w:hAnsi="Arial" w:cs="Arial" w:hint="default"/>
+      </w:rPr>
+    </w:lvl>
+    <w:lvl w:ilvl="1" w:tplc="040C0003" w:tentative="1">
+      <w:start w:val="1"/>
+      <w:numFmt w:val="bullet"/>
+      <w:lvlText w:val="o"/>
+      <w:lvlJc w:val="left"/>
+      <w:pPr>
+        <w:ind w:left="2676" w:hanging="360"/>
+      </w:pPr>
+      <w:rPr>
+        <w:rFonts w:ascii="Courier New" w:hAnsi="Courier New" w:cs="Courier New" w:hint="default"/>
+      </w:rPr>
+    </w:lvl>
+    <w:lvl w:ilvl="2" w:tplc="040C0005" w:tentative="1">
+      <w:start w:val="1"/>
+      <w:numFmt w:val="bullet"/>
+      <w:lvlText w:val=""/>
+      <w:lvlJc w:val="left"/>
+      <w:pPr>
+        <w:ind w:left="3396" w:hanging="360"/>
+      </w:pPr>
+      <w:rPr>
+        <w:rFonts w:ascii="Wingdings" w:hAnsi="Wingdings" w:hint="default"/>
+      </w:rPr>
+    </w:lvl>
+    <w:lvl w:ilvl="3" w:tplc="040C0001" w:tentative="1">
+      <w:start w:val="1"/>
+      <w:numFmt w:val="bullet"/>
+      <w:lvlText w:val=""/>
+      <w:lvlJc w:val="left"/>
+      <w:pPr>
+        <w:ind w:left="4116" w:hanging="360"/>
+      </w:pPr>
+      <w:rPr>
+        <w:rFonts w:ascii="Symbol" w:hAnsi="Symbol" w:hint="default"/>
+      </w:rPr>
+    </w:lvl>
+    <w:lvl w:ilvl="4" w:tplc="040C0003" w:tentative="1">
+      <w:start w:val="1"/>
+      <w:numFmt w:val="bullet"/>
+      <w:lvlText w:val="o"/>
+      <w:lvlJc w:val="left"/>
+      <w:pPr>
+        <w:ind w:left="4836" w:hanging="360"/>
+      </w:pPr>
+      <w:rPr>
+        <w:rFonts w:ascii="Courier New" w:hAnsi="Courier New" w:cs="Courier New" w:hint="default"/>
+      </w:rPr>
+    </w:lvl>
+    <w:lvl w:ilvl="5" w:tplc="040C0005" w:tentative="1">
+      <w:start w:val="1"/>
+      <w:numFmt w:val="bullet"/>
+      <w:lvlText w:val=""/>
+      <w:lvlJc w:val="left"/>
+      <w:pPr>
+        <w:ind w:left="5556" w:hanging="360"/>
+      </w:pPr>
+      <w:rPr>
+        <w:rFonts w:ascii="Wingdings" w:hAnsi="Wingdings" w:hint="default"/>
+      </w:rPr>
+    </w:lvl>
+    <w:lvl w:ilvl="6" w:tplc="040C0001" w:tentative="1">
+      <w:start w:val="1"/>
+      <w:numFmt w:val="bullet"/>
+      <w:lvlText w:val=""/>
+      <w:lvlJc w:val="left"/>
+      <w:pPr>
+        <w:ind w:left="6276" w:hanging="360"/>
+      </w:pPr>
+      <w:rPr>
+        <w:rFonts w:ascii="Symbol" w:hAnsi="Symbol" w:hint="default"/>
+      </w:rPr>
+    </w:lvl>
+    <w:lvl w:ilvl="7" w:tplc="040C0003" w:tentative="1">
+      <w:start w:val="1"/>
+      <w:numFmt w:val="bullet"/>
+      <w:lvlText w:val="o"/>
+      <w:lvlJc w:val="left"/>
+      <w:pPr>
+        <w:ind w:left="6996" w:hanging="360"/>
+      </w:pPr>
+      <w:rPr>
+        <w:rFonts w:ascii="Courier New" w:hAnsi="Courier New" w:cs="Courier New" w:hint="default"/>
+      </w:rPr>
+    </w:lvl>
+    <w:lvl w:ilvl="8" w:tplc="040C0005" w:tentative="1">
+      <w:start w:val="1"/>
+      <w:numFmt w:val="bullet"/>
+      <w:lvlText w:val=""/>
+      <w:lvlJc w:val="left"/>
+      <w:pPr>
+        <w:ind w:left="7716" w:hanging="360"/>
+      </w:pPr>
+      <w:rPr>
+        <w:rFonts w:ascii="Wingdings" w:hAnsi="Wingdings" w:hint="default"/>
+      </w:rPr>
+    </w:lvl>
+  </w:abstractNum>
+  <w:abstractNum w:abstractNumId="8">
     <w:nsid w:val="46F31E57"/>
     <w:multiLevelType w:val="multilevel"/>
     <w:tmpl w:val="040C0025"/>
@@ -9087,7 +9254,7 @@
       </w:pPr>
     </w:lvl>
   </w:abstractNum>
-  <w:abstractNum w:abstractNumId="7">
+  <w:abstractNum w:abstractNumId="9">
     <w:nsid w:val="52A70A3B"/>
     <w:multiLevelType w:val="hybridMultilevel"/>
     <w:tmpl w:val="3D3EEFA6"/>
@@ -9200,7 +9367,7 @@
       </w:rPr>
     </w:lvl>
   </w:abstractNum>
-  <w:abstractNum w:abstractNumId="8">
+  <w:abstractNum w:abstractNumId="10">
     <w:nsid w:val="548F29E9"/>
     <w:multiLevelType w:val="hybridMultilevel"/>
     <w:tmpl w:val="CFA69348"/>
@@ -9312,7 +9479,7 @@
       </w:rPr>
     </w:lvl>
   </w:abstractNum>
-  <w:abstractNum w:abstractNumId="9">
+  <w:abstractNum w:abstractNumId="11">
     <w:nsid w:val="565A0AF0"/>
     <w:multiLevelType w:val="hybridMultilevel"/>
     <w:tmpl w:val="3D72C64E"/>
@@ -9425,7 +9592,7 @@
       </w:rPr>
     </w:lvl>
   </w:abstractNum>
-  <w:abstractNum w:abstractNumId="10">
+  <w:abstractNum w:abstractNumId="12">
     <w:nsid w:val="5A13463F"/>
     <w:multiLevelType w:val="hybridMultilevel"/>
     <w:tmpl w:val="36220E84"/>
@@ -9538,7 +9705,7 @@
       </w:rPr>
     </w:lvl>
   </w:abstractNum>
-  <w:abstractNum w:abstractNumId="11">
+  <w:abstractNum w:abstractNumId="13">
     <w:nsid w:val="5EE00489"/>
     <w:multiLevelType w:val="hybridMultilevel"/>
     <w:tmpl w:val="421A5592"/>
@@ -9651,7 +9818,119 @@
       </w:rPr>
     </w:lvl>
   </w:abstractNum>
-  <w:abstractNum w:abstractNumId="12">
+  <w:abstractNum w:abstractNumId="14">
+    <w:nsid w:val="62494F3E"/>
+    <w:multiLevelType w:val="hybridMultilevel"/>
+    <w:tmpl w:val="4F0AA622"/>
+    <w:lvl w:ilvl="0" w:tplc="784A1866">
+      <w:numFmt w:val="bullet"/>
+      <w:lvlText w:val="-"/>
+      <w:lvlJc w:val="left"/>
+      <w:pPr>
+        <w:ind w:left="1776" w:hanging="360"/>
+      </w:pPr>
+      <w:rPr>
+        <w:rFonts w:ascii="Arial" w:eastAsiaTheme="minorEastAsia" w:hAnsi="Arial" w:cs="Arial" w:hint="default"/>
+      </w:rPr>
+    </w:lvl>
+    <w:lvl w:ilvl="1" w:tplc="040C0003" w:tentative="1">
+      <w:start w:val="1"/>
+      <w:numFmt w:val="bullet"/>
+      <w:lvlText w:val="o"/>
+      <w:lvlJc w:val="left"/>
+      <w:pPr>
+        <w:ind w:left="2496" w:hanging="360"/>
+      </w:pPr>
+      <w:rPr>
+        <w:rFonts w:ascii="Courier New" w:hAnsi="Courier New" w:cs="Courier New" w:hint="default"/>
+      </w:rPr>
+    </w:lvl>
+    <w:lvl w:ilvl="2" w:tplc="040C0005" w:tentative="1">
+      <w:start w:val="1"/>
+      <w:numFmt w:val="bullet"/>
+      <w:lvlText w:val=""/>
+      <w:lvlJc w:val="left"/>
+      <w:pPr>
+        <w:ind w:left="3216" w:hanging="360"/>
+      </w:pPr>
+      <w:rPr>
+        <w:rFonts w:ascii="Wingdings" w:hAnsi="Wingdings" w:hint="default"/>
+      </w:rPr>
+    </w:lvl>
+    <w:lvl w:ilvl="3" w:tplc="040C0001" w:tentative="1">
+      <w:start w:val="1"/>
+      <w:numFmt w:val="bullet"/>
+      <w:lvlText w:val=""/>
+      <w:lvlJc w:val="left"/>
+      <w:pPr>
+        <w:ind w:left="3936" w:hanging="360"/>
+      </w:pPr>
+      <w:rPr>
+        <w:rFonts w:ascii="Symbol" w:hAnsi="Symbol" w:hint="default"/>
+      </w:rPr>
+    </w:lvl>
+    <w:lvl w:ilvl="4" w:tplc="040C0003" w:tentative="1">
+      <w:start w:val="1"/>
+      <w:numFmt w:val="bullet"/>
+      <w:lvlText w:val="o"/>
+      <w:lvlJc w:val="left"/>
+      <w:pPr>
+        <w:ind w:left="4656" w:hanging="360"/>
+      </w:pPr>
+      <w:rPr>
+        <w:rFonts w:ascii="Courier New" w:hAnsi="Courier New" w:cs="Courier New" w:hint="default"/>
+      </w:rPr>
+    </w:lvl>
+    <w:lvl w:ilvl="5" w:tplc="040C0005" w:tentative="1">
+      <w:start w:val="1"/>
+      <w:numFmt w:val="bullet"/>
+      <w:lvlText w:val=""/>
+      <w:lvlJc w:val="left"/>
+      <w:pPr>
+        <w:ind w:left="5376" w:hanging="360"/>
+      </w:pPr>
+      <w:rPr>
+        <w:rFonts w:ascii="Wingdings" w:hAnsi="Wingdings" w:hint="default"/>
+      </w:rPr>
+    </w:lvl>
+    <w:lvl w:ilvl="6" w:tplc="040C0001" w:tentative="1">
+      <w:start w:val="1"/>
+      <w:numFmt w:val="bullet"/>
+      <w:lvlText w:val=""/>
+      <w:lvlJc w:val="left"/>
+      <w:pPr>
+        <w:ind w:left="6096" w:hanging="360"/>
+      </w:pPr>
+      <w:rPr>
+        <w:rFonts w:ascii="Symbol" w:hAnsi="Symbol" w:hint="default"/>
+      </w:rPr>
+    </w:lvl>
+    <w:lvl w:ilvl="7" w:tplc="040C0003" w:tentative="1">
+      <w:start w:val="1"/>
+      <w:numFmt w:val="bullet"/>
+      <w:lvlText w:val="o"/>
+      <w:lvlJc w:val="left"/>
+      <w:pPr>
+        <w:ind w:left="6816" w:hanging="360"/>
+      </w:pPr>
+      <w:rPr>
+        <w:rFonts w:ascii="Courier New" w:hAnsi="Courier New" w:cs="Courier New" w:hint="default"/>
+      </w:rPr>
+    </w:lvl>
+    <w:lvl w:ilvl="8" w:tplc="040C0005" w:tentative="1">
+      <w:start w:val="1"/>
+      <w:numFmt w:val="bullet"/>
+      <w:lvlText w:val=""/>
+      <w:lvlJc w:val="left"/>
+      <w:pPr>
+        <w:ind w:left="7536" w:hanging="360"/>
+      </w:pPr>
+      <w:rPr>
+        <w:rFonts w:ascii="Wingdings" w:hAnsi="Wingdings" w:hint="default"/>
+      </w:rPr>
+    </w:lvl>
+  </w:abstractNum>
+  <w:abstractNum w:abstractNumId="15">
     <w:nsid w:val="6A9C27F0"/>
     <w:multiLevelType w:val="hybridMultilevel"/>
     <w:tmpl w:val="ABDEE9F0"/>
@@ -9764,7 +10043,7 @@
       </w:rPr>
     </w:lvl>
   </w:abstractNum>
-  <w:abstractNum w:abstractNumId="13">
+  <w:abstractNum w:abstractNumId="16">
     <w:nsid w:val="73B10B32"/>
     <w:multiLevelType w:val="hybridMultilevel"/>
     <w:tmpl w:val="3C46A378"/>
@@ -9904,7 +10183,7 @@
       </w:rPr>
     </w:lvl>
   </w:abstractNum>
-  <w:abstractNum w:abstractNumId="14">
+  <w:abstractNum w:abstractNumId="17">
     <w:nsid w:val="7B401E89"/>
     <w:multiLevelType w:val="hybridMultilevel"/>
     <w:tmpl w:val="B7384F54"/>
@@ -10017,7 +10296,7 @@
       </w:rPr>
     </w:lvl>
   </w:abstractNum>
-  <w:abstractNum w:abstractNumId="15">
+  <w:abstractNum w:abstractNumId="18">
     <w:nsid w:val="7C437162"/>
     <w:multiLevelType w:val="hybridMultilevel"/>
     <w:tmpl w:val="8560305A"/>
@@ -10129,7 +10408,7 @@
       </w:rPr>
     </w:lvl>
   </w:abstractNum>
-  <w:abstractNum w:abstractNumId="16">
+  <w:abstractNum w:abstractNumId="19">
     <w:nsid w:val="7C8D7CF3"/>
     <w:multiLevelType w:val="hybridMultilevel"/>
     <w:tmpl w:val="9EAEEADC"/>
@@ -10243,55 +10522,64 @@
     </w:lvl>
   </w:abstractNum>
   <w:num w:numId="1">
-    <w:abstractNumId w:val="11"/>
+    <w:abstractNumId w:val="13"/>
   </w:num>
   <w:num w:numId="2">
-    <w:abstractNumId w:val="3"/>
+    <w:abstractNumId w:val="4"/>
   </w:num>
   <w:num w:numId="3">
     <w:abstractNumId w:val="2"/>
   </w:num>
   <w:num w:numId="4">
+    <w:abstractNumId w:val="11"/>
+  </w:num>
+  <w:num w:numId="5">
+    <w:abstractNumId w:val="15"/>
+  </w:num>
+  <w:num w:numId="6">
+    <w:abstractNumId w:val="12"/>
+  </w:num>
+  <w:num w:numId="7">
+    <w:abstractNumId w:val="19"/>
+  </w:num>
+  <w:num w:numId="8">
+    <w:abstractNumId w:val="18"/>
+  </w:num>
+  <w:num w:numId="9">
+    <w:abstractNumId w:val="17"/>
+  </w:num>
+  <w:num w:numId="10">
     <w:abstractNumId w:val="9"/>
   </w:num>
-  <w:num w:numId="5">
-    <w:abstractNumId w:val="12"/>
-  </w:num>
-  <w:num w:numId="6">
-    <w:abstractNumId w:val="10"/>
-  </w:num>
-  <w:num w:numId="7">
-    <w:abstractNumId w:val="16"/>
-  </w:num>
-  <w:num w:numId="8">
-    <w:abstractNumId w:val="15"/>
-  </w:num>
-  <w:num w:numId="9">
-    <w:abstractNumId w:val="14"/>
-  </w:num>
-  <w:num w:numId="10">
-    <w:abstractNumId w:val="7"/>
-  </w:num>
   <w:num w:numId="11">
-    <w:abstractNumId w:val="5"/>
+    <w:abstractNumId w:val="6"/>
   </w:num>
   <w:num w:numId="12">
     <w:abstractNumId w:val="1"/>
   </w:num>
   <w:num w:numId="13">
-    <w:abstractNumId w:val="6"/>
+    <w:abstractNumId w:val="8"/>
   </w:num>
   <w:num w:numId="14">
     <w:abstractNumId w:val="0"/>
   </w:num>
   <w:num w:numId="15">
-    <w:abstractNumId w:val="4"/>
+    <w:abstractNumId w:val="5"/>
   </w:num>
   <w:num w:numId="16">
-    <w:abstractNumId w:val="13"/>
+    <w:abstractNumId w:val="16"/>
   </w:num>
   <w:num w:numId="17">
-    <w:abstractNumId w:val="8"/>
+    <w:abstractNumId w:val="10"/>
+  </w:num>
+  <w:num w:numId="18">
+    <w:abstractNumId w:val="14"/>
+  </w:num>
+  <w:num w:numId="19">
+    <w:abstractNumId w:val="7"/>
+  </w:num>
+  <w:num w:numId="20">
+    <w:abstractNumId w:val="3"/>
   </w:num>
 </w:numbering>
 </file>
@@ -13484,76 +13772,76 @@
     </dgm:pt>
   </dgm:ptLst>
   <dgm:cxnLst>
-    <dgm:cxn modelId="{98AEC0D1-8D33-4286-941D-A5F1E40B788C}" type="presOf" srcId="{A9CB2F1D-9B8E-4932-B86B-D616F1822253}" destId="{550F884C-A9F4-47F2-A607-58D92AE9F24C}" srcOrd="0" destOrd="0" presId="urn:microsoft.com/office/officeart/2008/layout/NameandTitleOrganizationalChart"/>
-    <dgm:cxn modelId="{447D831E-EB00-4D9D-A068-55B60386AAEE}" type="presOf" srcId="{8C15ACC4-6D68-4B7B-928E-2C3914E821DE}" destId="{A57213DE-F533-4872-8ED6-C4CB2DD1339E}" srcOrd="1" destOrd="0" presId="urn:microsoft.com/office/officeart/2008/layout/NameandTitleOrganizationalChart"/>
-    <dgm:cxn modelId="{542C58D5-CED9-4094-A315-6001421DDE7D}" type="presOf" srcId="{BD9C3776-2233-4434-BEF1-DB415EB336BF}" destId="{F496F079-E45D-47ED-ABBD-0700A3490991}" srcOrd="0" destOrd="0" presId="urn:microsoft.com/office/officeart/2008/layout/NameandTitleOrganizationalChart"/>
-    <dgm:cxn modelId="{C406AC54-938D-4F31-BE25-E01EF891254D}" type="presOf" srcId="{9D391E95-CEE4-4EC6-A633-2EEAD8A2A29B}" destId="{003C2537-7C02-4791-9DDF-EBEE541CA5A8}" srcOrd="0" destOrd="0" presId="urn:microsoft.com/office/officeart/2008/layout/NameandTitleOrganizationalChart"/>
+    <dgm:cxn modelId="{193E810B-F3EA-47D8-AD1D-29141C31BD8F}" type="presOf" srcId="{A612D395-15E4-4189-9850-2304FA119E24}" destId="{8A75C61A-2E08-4FFD-9C79-4B697CEA6903}" srcOrd="0" destOrd="0" presId="urn:microsoft.com/office/officeart/2008/layout/NameandTitleOrganizationalChart"/>
     <dgm:cxn modelId="{EBF998BB-B8D8-4F48-9CEB-E24746B3B97A}" srcId="{8C15ACC4-6D68-4B7B-928E-2C3914E821DE}" destId="{BF918729-AB09-4948-8C8C-2E7A5B210ED4}" srcOrd="0" destOrd="0" parTransId="{E7473A48-8572-4983-BDFA-12CF5C3EDF3F}" sibTransId="{456C7D71-1BFD-4D9C-BEAE-C6A1EDF4817A}"/>
-    <dgm:cxn modelId="{23662832-92A7-4E43-AEA6-907B1C2C21A2}" type="presOf" srcId="{BF918729-AB09-4948-8C8C-2E7A5B210ED4}" destId="{48A816D7-439E-4BB6-A531-A8364189A4CB}" srcOrd="0" destOrd="0" presId="urn:microsoft.com/office/officeart/2008/layout/NameandTitleOrganizationalChart"/>
+    <dgm:cxn modelId="{DC1BDA19-57BB-48FF-8E14-08C57AD12477}" type="presOf" srcId="{21D75CAC-CADB-47BB-857D-3CFB151048E1}" destId="{37BBEFF7-8EA6-4C9E-880E-912198244E18}" srcOrd="0" destOrd="0" presId="urn:microsoft.com/office/officeart/2008/layout/NameandTitleOrganizationalChart"/>
     <dgm:cxn modelId="{128A7D86-93C8-4259-BFE2-7ED53E184A22}" srcId="{166BE3FD-2D61-4B26-B3B2-B598DF4BB462}" destId="{8C15ACC4-6D68-4B7B-928E-2C3914E821DE}" srcOrd="0" destOrd="0" parTransId="{0BB575E3-BA79-4E61-AC08-C7919E4CCB4F}" sibTransId="{11687458-96FF-4481-A28F-FA06626D34F3}"/>
-    <dgm:cxn modelId="{15520241-F968-46D0-BB59-18317D78D719}" type="presOf" srcId="{A612D395-15E4-4189-9850-2304FA119E24}" destId="{8A75C61A-2E08-4FFD-9C79-4B697CEA6903}" srcOrd="0" destOrd="0" presId="urn:microsoft.com/office/officeart/2008/layout/NameandTitleOrganizationalChart"/>
-    <dgm:cxn modelId="{A55F1B9A-1F64-44D7-8E36-E6CE59C06C22}" type="presOf" srcId="{D3E16AB0-8997-4603-93DD-B5B3C6D0BEF5}" destId="{5C02B827-528D-4915-B72A-7A7AEF718B55}" srcOrd="0" destOrd="0" presId="urn:microsoft.com/office/officeart/2008/layout/NameandTitleOrganizationalChart"/>
-    <dgm:cxn modelId="{72385BD9-E29E-4D1B-9B3B-3FA8200FE665}" type="presOf" srcId="{A9CB2F1D-9B8E-4932-B86B-D616F1822253}" destId="{783986EA-28F2-44E8-8E37-BC9E785841ED}" srcOrd="1" destOrd="0" presId="urn:microsoft.com/office/officeart/2008/layout/NameandTitleOrganizationalChart"/>
-    <dgm:cxn modelId="{55E487B0-8916-4438-BAB0-1CD4D6F9F983}" type="presOf" srcId="{456C7D71-1BFD-4D9C-BEAE-C6A1EDF4817A}" destId="{2453918F-F16E-47D9-A62B-0BA6F97538C8}" srcOrd="0" destOrd="0" presId="urn:microsoft.com/office/officeart/2008/layout/NameandTitleOrganizationalChart"/>
+    <dgm:cxn modelId="{F79CF602-760E-4014-A897-DA5FA207F8FD}" type="presOf" srcId="{8C15ACC4-6D68-4B7B-928E-2C3914E821DE}" destId="{B92FFCC9-6990-4CDB-9DB7-790BFB32DE57}" srcOrd="0" destOrd="0" presId="urn:microsoft.com/office/officeart/2008/layout/NameandTitleOrganizationalChart"/>
+    <dgm:cxn modelId="{10DD5992-2256-4FFA-9C30-58702D383299}" type="presOf" srcId="{A9CB2F1D-9B8E-4932-B86B-D616F1822253}" destId="{550F884C-A9F4-47F2-A607-58D92AE9F24C}" srcOrd="0" destOrd="0" presId="urn:microsoft.com/office/officeart/2008/layout/NameandTitleOrganizationalChart"/>
+    <dgm:cxn modelId="{6165CA73-D7D9-4123-A40C-1903F66ABC36}" type="presOf" srcId="{BF918729-AB09-4948-8C8C-2E7A5B210ED4}" destId="{48A816D7-439E-4BB6-A531-A8364189A4CB}" srcOrd="0" destOrd="0" presId="urn:microsoft.com/office/officeart/2008/layout/NameandTitleOrganizationalChart"/>
+    <dgm:cxn modelId="{3002F85D-4F47-47B6-89CA-1C9BFD9DCA1B}" type="presOf" srcId="{11687458-96FF-4481-A28F-FA06626D34F3}" destId="{EF7E1D67-2A6F-4264-92C5-6D11E99241CF}" srcOrd="0" destOrd="0" presId="urn:microsoft.com/office/officeart/2008/layout/NameandTitleOrganizationalChart"/>
+    <dgm:cxn modelId="{2BC459A2-276B-4786-9838-29111A843CEE}" type="presOf" srcId="{8C15ACC4-6D68-4B7B-928E-2C3914E821DE}" destId="{A57213DE-F533-4872-8ED6-C4CB2DD1339E}" srcOrd="1" destOrd="0" presId="urn:microsoft.com/office/officeart/2008/layout/NameandTitleOrganizationalChart"/>
+    <dgm:cxn modelId="{B55B4734-494B-4B00-807C-41F12C24AEC0}" type="presOf" srcId="{BF918729-AB09-4948-8C8C-2E7A5B210ED4}" destId="{965DB99B-3FD3-4FB3-8CCC-4749F9990F9D}" srcOrd="1" destOrd="0" presId="urn:microsoft.com/office/officeart/2008/layout/NameandTitleOrganizationalChart"/>
     <dgm:cxn modelId="{59BADCBF-F8EE-4460-8537-8EBFD3081197}" srcId="{BF918729-AB09-4948-8C8C-2E7A5B210ED4}" destId="{D3E16AB0-8997-4603-93DD-B5B3C6D0BEF5}" srcOrd="1" destOrd="0" parTransId="{9D391E95-CEE4-4EC6-A633-2EEAD8A2A29B}" sibTransId="{A342862B-906F-4165-A050-80DEA6176FA6}"/>
-    <dgm:cxn modelId="{4F5D400C-839C-49C2-887B-39EB40AB6E16}" type="presOf" srcId="{A342862B-906F-4165-A050-80DEA6176FA6}" destId="{D0144109-BB44-43C6-B3A2-D4DB9171D655}" srcOrd="0" destOrd="0" presId="urn:microsoft.com/office/officeart/2008/layout/NameandTitleOrganizationalChart"/>
-    <dgm:cxn modelId="{CA972DC8-1F3D-48E1-927A-081C88C7965D}" type="presOf" srcId="{11687458-96FF-4481-A28F-FA06626D34F3}" destId="{EF7E1D67-2A6F-4264-92C5-6D11E99241CF}" srcOrd="0" destOrd="0" presId="urn:microsoft.com/office/officeart/2008/layout/NameandTitleOrganizationalChart"/>
-    <dgm:cxn modelId="{F4AEDCDE-6E92-4B11-86B7-1F29420060C8}" type="presOf" srcId="{B68A77EF-80A7-4F4A-8DDC-5DD355BD6468}" destId="{DB7F5BB7-1F8B-46E8-B0CC-30B6E15654FF}" srcOrd="0" destOrd="0" presId="urn:microsoft.com/office/officeart/2008/layout/NameandTitleOrganizationalChart"/>
-    <dgm:cxn modelId="{AE7DB098-3B10-4A36-8245-24A051A99102}" type="presOf" srcId="{BF918729-AB09-4948-8C8C-2E7A5B210ED4}" destId="{965DB99B-3FD3-4FB3-8CCC-4749F9990F9D}" srcOrd="1" destOrd="0" presId="urn:microsoft.com/office/officeart/2008/layout/NameandTitleOrganizationalChart"/>
-    <dgm:cxn modelId="{B15DCB12-C8B2-4FCC-AC2E-E0AA3E53ACC5}" type="presOf" srcId="{D3E16AB0-8997-4603-93DD-B5B3C6D0BEF5}" destId="{6E63BDD9-39A3-4191-8B72-AC3F12ED8A4A}" srcOrd="1" destOrd="0" presId="urn:microsoft.com/office/officeart/2008/layout/NameandTitleOrganizationalChart"/>
-    <dgm:cxn modelId="{4D0F22CD-447C-4489-AD9A-91E3A6484339}" type="presOf" srcId="{21D75CAC-CADB-47BB-857D-3CFB151048E1}" destId="{37BBEFF7-8EA6-4C9E-880E-912198244E18}" srcOrd="0" destOrd="0" presId="urn:microsoft.com/office/officeart/2008/layout/NameandTitleOrganizationalChart"/>
+    <dgm:cxn modelId="{916850D7-3795-4935-B892-F99490FDC5AE}" type="presOf" srcId="{B68A77EF-80A7-4F4A-8DDC-5DD355BD6468}" destId="{DB7F5BB7-1F8B-46E8-B0CC-30B6E15654FF}" srcOrd="0" destOrd="0" presId="urn:microsoft.com/office/officeart/2008/layout/NameandTitleOrganizationalChart"/>
+    <dgm:cxn modelId="{61F4135D-5FB7-4193-B057-2D99AAE6B139}" type="presOf" srcId="{E7473A48-8572-4983-BDFA-12CF5C3EDF3F}" destId="{BBD29793-3386-4ECF-9CB6-85A4F1A42955}" srcOrd="0" destOrd="0" presId="urn:microsoft.com/office/officeart/2008/layout/NameandTitleOrganizationalChart"/>
+    <dgm:cxn modelId="{5379D46B-E41B-4ADC-B935-7473C630E00A}" type="presOf" srcId="{6410BD30-1F37-43F7-ABD4-FF438BCF2662}" destId="{7E9A986C-BB9D-4560-82B2-020D799262A9}" srcOrd="0" destOrd="0" presId="urn:microsoft.com/office/officeart/2008/layout/NameandTitleOrganizationalChart"/>
+    <dgm:cxn modelId="{6496E3B4-D4E1-4B08-A1A0-FF7F0F069279}" type="presOf" srcId="{D3E16AB0-8997-4603-93DD-B5B3C6D0BEF5}" destId="{5C02B827-528D-4915-B72A-7A7AEF718B55}" srcOrd="0" destOrd="0" presId="urn:microsoft.com/office/officeart/2008/layout/NameandTitleOrganizationalChart"/>
+    <dgm:cxn modelId="{751848BC-12F9-4DD7-B0A4-47E24580DE5C}" type="presOf" srcId="{A342862B-906F-4165-A050-80DEA6176FA6}" destId="{D0144109-BB44-43C6-B3A2-D4DB9171D655}" srcOrd="0" destOrd="0" presId="urn:microsoft.com/office/officeart/2008/layout/NameandTitleOrganizationalChart"/>
     <dgm:cxn modelId="{2A9BCDCD-A972-4807-A60F-E316DCDBB4D2}" srcId="{BF918729-AB09-4948-8C8C-2E7A5B210ED4}" destId="{21D75CAC-CADB-47BB-857D-3CFB151048E1}" srcOrd="2" destOrd="0" parTransId="{B68A77EF-80A7-4F4A-8DDC-5DD355BD6468}" sibTransId="{BD9C3776-2233-4434-BEF1-DB415EB336BF}"/>
     <dgm:cxn modelId="{B1FC0B4A-C810-4E1D-8033-669519650CE9}" srcId="{BF918729-AB09-4948-8C8C-2E7A5B210ED4}" destId="{A9CB2F1D-9B8E-4932-B86B-D616F1822253}" srcOrd="0" destOrd="0" parTransId="{6410BD30-1F37-43F7-ABD4-FF438BCF2662}" sibTransId="{A612D395-15E4-4189-9850-2304FA119E24}"/>
-    <dgm:cxn modelId="{13248046-56E1-4F2D-82EE-1EB390F7A0B4}" type="presOf" srcId="{6410BD30-1F37-43F7-ABD4-FF438BCF2662}" destId="{7E9A986C-BB9D-4560-82B2-020D799262A9}" srcOrd="0" destOrd="0" presId="urn:microsoft.com/office/officeart/2008/layout/NameandTitleOrganizationalChart"/>
-    <dgm:cxn modelId="{200E6EA4-B843-4A18-A4CE-421DF831E5F6}" type="presOf" srcId="{166BE3FD-2D61-4B26-B3B2-B598DF4BB462}" destId="{26A7FA14-9906-4E78-BADA-A79F64BE813A}" srcOrd="0" destOrd="0" presId="urn:microsoft.com/office/officeart/2008/layout/NameandTitleOrganizationalChart"/>
-    <dgm:cxn modelId="{CC876FC0-9642-4A89-BE4E-399B7744322A}" type="presOf" srcId="{21D75CAC-CADB-47BB-857D-3CFB151048E1}" destId="{199574A8-D835-4FA5-8150-B76CABC6483F}" srcOrd="1" destOrd="0" presId="urn:microsoft.com/office/officeart/2008/layout/NameandTitleOrganizationalChart"/>
-    <dgm:cxn modelId="{407D39BA-C6F0-43EA-B7A1-2B67B7A6D4F4}" type="presOf" srcId="{8C15ACC4-6D68-4B7B-928E-2C3914E821DE}" destId="{B92FFCC9-6990-4CDB-9DB7-790BFB32DE57}" srcOrd="0" destOrd="0" presId="urn:microsoft.com/office/officeart/2008/layout/NameandTitleOrganizationalChart"/>
-    <dgm:cxn modelId="{AA06A19A-A59D-4BDC-8B12-497A2CA73749}" type="presOf" srcId="{E7473A48-8572-4983-BDFA-12CF5C3EDF3F}" destId="{BBD29793-3386-4ECF-9CB6-85A4F1A42955}" srcOrd="0" destOrd="0" presId="urn:microsoft.com/office/officeart/2008/layout/NameandTitleOrganizationalChart"/>
-    <dgm:cxn modelId="{A24B96F1-E5A3-418F-B1EC-2FA41E0CDCF5}" type="presParOf" srcId="{26A7FA14-9906-4E78-BADA-A79F64BE813A}" destId="{C86C5030-B369-49CB-B6CB-C4B1BDEA4195}" srcOrd="0" destOrd="0" presId="urn:microsoft.com/office/officeart/2008/layout/NameandTitleOrganizationalChart"/>
-    <dgm:cxn modelId="{7440F11F-80E0-4C9D-A4C8-AFB2499C212D}" type="presParOf" srcId="{C86C5030-B369-49CB-B6CB-C4B1BDEA4195}" destId="{58FAF7A3-EF09-4D09-9F0E-B9020C2008B9}" srcOrd="0" destOrd="0" presId="urn:microsoft.com/office/officeart/2008/layout/NameandTitleOrganizationalChart"/>
-    <dgm:cxn modelId="{54BE71DC-825D-43ED-B52C-2D45AA988C38}" type="presParOf" srcId="{58FAF7A3-EF09-4D09-9F0E-B9020C2008B9}" destId="{B92FFCC9-6990-4CDB-9DB7-790BFB32DE57}" srcOrd="0" destOrd="0" presId="urn:microsoft.com/office/officeart/2008/layout/NameandTitleOrganizationalChart"/>
-    <dgm:cxn modelId="{0858F052-B14C-442E-85E6-886B3D929D8F}" type="presParOf" srcId="{58FAF7A3-EF09-4D09-9F0E-B9020C2008B9}" destId="{EF7E1D67-2A6F-4264-92C5-6D11E99241CF}" srcOrd="1" destOrd="0" presId="urn:microsoft.com/office/officeart/2008/layout/NameandTitleOrganizationalChart"/>
-    <dgm:cxn modelId="{5123D94B-20F0-47B3-B0E6-474A53787D86}" type="presParOf" srcId="{58FAF7A3-EF09-4D09-9F0E-B9020C2008B9}" destId="{A57213DE-F533-4872-8ED6-C4CB2DD1339E}" srcOrd="2" destOrd="0" presId="urn:microsoft.com/office/officeart/2008/layout/NameandTitleOrganizationalChart"/>
-    <dgm:cxn modelId="{99FD3F4B-0D1C-4CF3-84F3-9704E4818E14}" type="presParOf" srcId="{C86C5030-B369-49CB-B6CB-C4B1BDEA4195}" destId="{45E1D394-F25E-4D26-B8CC-7F32E733F2C1}" srcOrd="1" destOrd="0" presId="urn:microsoft.com/office/officeart/2008/layout/NameandTitleOrganizationalChart"/>
-    <dgm:cxn modelId="{DF79AC15-5EF9-4680-BD2B-D9538AFC0014}" type="presParOf" srcId="{45E1D394-F25E-4D26-B8CC-7F32E733F2C1}" destId="{BBD29793-3386-4ECF-9CB6-85A4F1A42955}" srcOrd="0" destOrd="0" presId="urn:microsoft.com/office/officeart/2008/layout/NameandTitleOrganizationalChart"/>
-    <dgm:cxn modelId="{CF962CBA-A322-410F-A35C-BA711979CFBD}" type="presParOf" srcId="{45E1D394-F25E-4D26-B8CC-7F32E733F2C1}" destId="{E0B83161-6FE4-4805-8517-99BA294B4DF0}" srcOrd="1" destOrd="0" presId="urn:microsoft.com/office/officeart/2008/layout/NameandTitleOrganizationalChart"/>
-    <dgm:cxn modelId="{7EEAF75A-3646-433B-8601-1D4744DA61F2}" type="presParOf" srcId="{E0B83161-6FE4-4805-8517-99BA294B4DF0}" destId="{3D7979AF-34D4-4602-84CA-F360DB8B458F}" srcOrd="0" destOrd="0" presId="urn:microsoft.com/office/officeart/2008/layout/NameandTitleOrganizationalChart"/>
-    <dgm:cxn modelId="{0DDF1104-A128-4B34-851D-212879ABA07A}" type="presParOf" srcId="{3D7979AF-34D4-4602-84CA-F360DB8B458F}" destId="{48A816D7-439E-4BB6-A531-A8364189A4CB}" srcOrd="0" destOrd="0" presId="urn:microsoft.com/office/officeart/2008/layout/NameandTitleOrganizationalChart"/>
-    <dgm:cxn modelId="{5C751DAE-758B-4B3F-A96F-D7A0F9FAEE37}" type="presParOf" srcId="{3D7979AF-34D4-4602-84CA-F360DB8B458F}" destId="{2453918F-F16E-47D9-A62B-0BA6F97538C8}" srcOrd="1" destOrd="0" presId="urn:microsoft.com/office/officeart/2008/layout/NameandTitleOrganizationalChart"/>
-    <dgm:cxn modelId="{5C05AB67-1B07-40D2-9FE3-59291C1E1D16}" type="presParOf" srcId="{3D7979AF-34D4-4602-84CA-F360DB8B458F}" destId="{965DB99B-3FD3-4FB3-8CCC-4749F9990F9D}" srcOrd="2" destOrd="0" presId="urn:microsoft.com/office/officeart/2008/layout/NameandTitleOrganizationalChart"/>
-    <dgm:cxn modelId="{1DADD533-3B98-42C7-99B5-EE9DC9C63712}" type="presParOf" srcId="{E0B83161-6FE4-4805-8517-99BA294B4DF0}" destId="{B2DB0702-C3AF-458F-82AC-3B33EF318F24}" srcOrd="1" destOrd="0" presId="urn:microsoft.com/office/officeart/2008/layout/NameandTitleOrganizationalChart"/>
-    <dgm:cxn modelId="{5340D855-56F0-4204-98DD-83A02BBFF700}" type="presParOf" srcId="{B2DB0702-C3AF-458F-82AC-3B33EF318F24}" destId="{7E9A986C-BB9D-4560-82B2-020D799262A9}" srcOrd="0" destOrd="0" presId="urn:microsoft.com/office/officeart/2008/layout/NameandTitleOrganizationalChart"/>
-    <dgm:cxn modelId="{B27B625A-E8ED-4190-8E12-6362BFC8DD93}" type="presParOf" srcId="{B2DB0702-C3AF-458F-82AC-3B33EF318F24}" destId="{1D0248BC-7C47-4626-909C-2728A708CEFD}" srcOrd="1" destOrd="0" presId="urn:microsoft.com/office/officeart/2008/layout/NameandTitleOrganizationalChart"/>
-    <dgm:cxn modelId="{2F7675BA-0A67-4224-B822-3E001CEFAC27}" type="presParOf" srcId="{1D0248BC-7C47-4626-909C-2728A708CEFD}" destId="{24DDD828-DDE9-4501-93D8-44A262F52DC0}" srcOrd="0" destOrd="0" presId="urn:microsoft.com/office/officeart/2008/layout/NameandTitleOrganizationalChart"/>
-    <dgm:cxn modelId="{685552CC-5352-4D07-BD1C-1E4A2C69A3A3}" type="presParOf" srcId="{24DDD828-DDE9-4501-93D8-44A262F52DC0}" destId="{550F884C-A9F4-47F2-A607-58D92AE9F24C}" srcOrd="0" destOrd="0" presId="urn:microsoft.com/office/officeart/2008/layout/NameandTitleOrganizationalChart"/>
-    <dgm:cxn modelId="{C3A09ABB-DAF5-4A0B-896B-94A0BDBB048F}" type="presParOf" srcId="{24DDD828-DDE9-4501-93D8-44A262F52DC0}" destId="{8A75C61A-2E08-4FFD-9C79-4B697CEA6903}" srcOrd="1" destOrd="0" presId="urn:microsoft.com/office/officeart/2008/layout/NameandTitleOrganizationalChart"/>
-    <dgm:cxn modelId="{7AFF15E5-AE40-410F-99D9-D4E939A8C1D7}" type="presParOf" srcId="{24DDD828-DDE9-4501-93D8-44A262F52DC0}" destId="{783986EA-28F2-44E8-8E37-BC9E785841ED}" srcOrd="2" destOrd="0" presId="urn:microsoft.com/office/officeart/2008/layout/NameandTitleOrganizationalChart"/>
-    <dgm:cxn modelId="{856F6F42-41E4-4F73-98C5-461EC1462DD7}" type="presParOf" srcId="{1D0248BC-7C47-4626-909C-2728A708CEFD}" destId="{B83AE4D0-DC1F-410F-B287-4424EA4E1AA2}" srcOrd="1" destOrd="0" presId="urn:microsoft.com/office/officeart/2008/layout/NameandTitleOrganizationalChart"/>
-    <dgm:cxn modelId="{8C4D8287-7B34-44D0-B55A-B45CF58EA798}" type="presParOf" srcId="{1D0248BC-7C47-4626-909C-2728A708CEFD}" destId="{AE41E3C6-0DA0-484D-B808-0B95CBC33D80}" srcOrd="2" destOrd="0" presId="urn:microsoft.com/office/officeart/2008/layout/NameandTitleOrganizationalChart"/>
-    <dgm:cxn modelId="{1D4193F0-FD33-40A3-AF14-FD0F6CF1E788}" type="presParOf" srcId="{B2DB0702-C3AF-458F-82AC-3B33EF318F24}" destId="{003C2537-7C02-4791-9DDF-EBEE541CA5A8}" srcOrd="2" destOrd="0" presId="urn:microsoft.com/office/officeart/2008/layout/NameandTitleOrganizationalChart"/>
-    <dgm:cxn modelId="{9F04E732-3D02-4276-8480-89A394C85771}" type="presParOf" srcId="{B2DB0702-C3AF-458F-82AC-3B33EF318F24}" destId="{9315A6D6-53FB-44D4-AA9A-F1CD1ADED66C}" srcOrd="3" destOrd="0" presId="urn:microsoft.com/office/officeart/2008/layout/NameandTitleOrganizationalChart"/>
-    <dgm:cxn modelId="{0180A2B5-F76B-4CF4-B235-DEABDFEC1BEE}" type="presParOf" srcId="{9315A6D6-53FB-44D4-AA9A-F1CD1ADED66C}" destId="{6D35A4CD-9EEF-4107-9B12-A096F47576EF}" srcOrd="0" destOrd="0" presId="urn:microsoft.com/office/officeart/2008/layout/NameandTitleOrganizationalChart"/>
-    <dgm:cxn modelId="{A28C0D89-7C36-4209-9177-D13BE5B7C3C9}" type="presParOf" srcId="{6D35A4CD-9EEF-4107-9B12-A096F47576EF}" destId="{5C02B827-528D-4915-B72A-7A7AEF718B55}" srcOrd="0" destOrd="0" presId="urn:microsoft.com/office/officeart/2008/layout/NameandTitleOrganizationalChart"/>
-    <dgm:cxn modelId="{6E1EBA3E-E0B9-44C7-AFE9-AC2ECFFDF88B}" type="presParOf" srcId="{6D35A4CD-9EEF-4107-9B12-A096F47576EF}" destId="{D0144109-BB44-43C6-B3A2-D4DB9171D655}" srcOrd="1" destOrd="0" presId="urn:microsoft.com/office/officeart/2008/layout/NameandTitleOrganizationalChart"/>
-    <dgm:cxn modelId="{6C541064-30EF-450C-B913-DC8ABB21C8A7}" type="presParOf" srcId="{6D35A4CD-9EEF-4107-9B12-A096F47576EF}" destId="{6E63BDD9-39A3-4191-8B72-AC3F12ED8A4A}" srcOrd="2" destOrd="0" presId="urn:microsoft.com/office/officeart/2008/layout/NameandTitleOrganizationalChart"/>
-    <dgm:cxn modelId="{D2DF4655-2935-4D51-AE7F-0CC6D08F3EE4}" type="presParOf" srcId="{9315A6D6-53FB-44D4-AA9A-F1CD1ADED66C}" destId="{BE42CF27-F4BC-45C4-B6D6-F9D016D55637}" srcOrd="1" destOrd="0" presId="urn:microsoft.com/office/officeart/2008/layout/NameandTitleOrganizationalChart"/>
-    <dgm:cxn modelId="{F686246D-C735-4EB3-AE59-530CF4F18296}" type="presParOf" srcId="{9315A6D6-53FB-44D4-AA9A-F1CD1ADED66C}" destId="{889A79DE-C9A6-4016-A7F1-F7A515ADEF41}" srcOrd="2" destOrd="0" presId="urn:microsoft.com/office/officeart/2008/layout/NameandTitleOrganizationalChart"/>
-    <dgm:cxn modelId="{90936197-03F5-4A93-922F-10297FA52140}" type="presParOf" srcId="{B2DB0702-C3AF-458F-82AC-3B33EF318F24}" destId="{DB7F5BB7-1F8B-46E8-B0CC-30B6E15654FF}" srcOrd="4" destOrd="0" presId="urn:microsoft.com/office/officeart/2008/layout/NameandTitleOrganizationalChart"/>
-    <dgm:cxn modelId="{11192FC2-B8D7-4A09-9806-7CFB3F69E671}" type="presParOf" srcId="{B2DB0702-C3AF-458F-82AC-3B33EF318F24}" destId="{C9F16C44-4A0B-4BF8-903B-F649D57288BC}" srcOrd="5" destOrd="0" presId="urn:microsoft.com/office/officeart/2008/layout/NameandTitleOrganizationalChart"/>
-    <dgm:cxn modelId="{4FF00BE3-C315-4D3C-9251-BD6BA80BA070}" type="presParOf" srcId="{C9F16C44-4A0B-4BF8-903B-F649D57288BC}" destId="{A96C9696-2AF2-4EC6-970C-208396ABEBD0}" srcOrd="0" destOrd="0" presId="urn:microsoft.com/office/officeart/2008/layout/NameandTitleOrganizationalChart"/>
-    <dgm:cxn modelId="{57A35665-3688-4A83-8699-4C345A5857C6}" type="presParOf" srcId="{A96C9696-2AF2-4EC6-970C-208396ABEBD0}" destId="{37BBEFF7-8EA6-4C9E-880E-912198244E18}" srcOrd="0" destOrd="0" presId="urn:microsoft.com/office/officeart/2008/layout/NameandTitleOrganizationalChart"/>
-    <dgm:cxn modelId="{6FEF2E6B-7E09-4106-B6C5-B77DB606BAAA}" type="presParOf" srcId="{A96C9696-2AF2-4EC6-970C-208396ABEBD0}" destId="{F496F079-E45D-47ED-ABBD-0700A3490991}" srcOrd="1" destOrd="0" presId="urn:microsoft.com/office/officeart/2008/layout/NameandTitleOrganizationalChart"/>
-    <dgm:cxn modelId="{D9047884-8058-499D-809D-794F6DA33B16}" type="presParOf" srcId="{A96C9696-2AF2-4EC6-970C-208396ABEBD0}" destId="{199574A8-D835-4FA5-8150-B76CABC6483F}" srcOrd="2" destOrd="0" presId="urn:microsoft.com/office/officeart/2008/layout/NameandTitleOrganizationalChart"/>
-    <dgm:cxn modelId="{CC6F02D2-ED07-4BAF-B299-58B9E08789E3}" type="presParOf" srcId="{C9F16C44-4A0B-4BF8-903B-F649D57288BC}" destId="{4917A1C4-9596-4F30-AD91-387A2CC6F158}" srcOrd="1" destOrd="0" presId="urn:microsoft.com/office/officeart/2008/layout/NameandTitleOrganizationalChart"/>
-    <dgm:cxn modelId="{26CE42AC-CAEB-40D0-B11E-767E4978B70D}" type="presParOf" srcId="{C9F16C44-4A0B-4BF8-903B-F649D57288BC}" destId="{30781BBA-E9E6-4268-BAD2-9A9CD39549A3}" srcOrd="2" destOrd="0" presId="urn:microsoft.com/office/officeart/2008/layout/NameandTitleOrganizationalChart"/>
-    <dgm:cxn modelId="{0EC2B6B5-BC1F-4B24-AAAE-795772EEC362}" type="presParOf" srcId="{E0B83161-6FE4-4805-8517-99BA294B4DF0}" destId="{6C9F29A0-0CE1-49D2-8F06-5B8CB31DC017}" srcOrd="2" destOrd="0" presId="urn:microsoft.com/office/officeart/2008/layout/NameandTitleOrganizationalChart"/>
-    <dgm:cxn modelId="{61F6F57E-4DF4-4FAF-A2AD-CD877F6C520E}" type="presParOf" srcId="{C86C5030-B369-49CB-B6CB-C4B1BDEA4195}" destId="{C2C4FDDA-E5F3-4012-97D5-650D80AEC9CF}" srcOrd="2" destOrd="0" presId="urn:microsoft.com/office/officeart/2008/layout/NameandTitleOrganizationalChart"/>
+    <dgm:cxn modelId="{59DFEBEE-6DC3-4430-BDDF-944254B6BC6D}" type="presOf" srcId="{9D391E95-CEE4-4EC6-A633-2EEAD8A2A29B}" destId="{003C2537-7C02-4791-9DDF-EBEE541CA5A8}" srcOrd="0" destOrd="0" presId="urn:microsoft.com/office/officeart/2008/layout/NameandTitleOrganizationalChart"/>
+    <dgm:cxn modelId="{D106D9FF-7613-458A-B318-991EFE2DE7BC}" type="presOf" srcId="{21D75CAC-CADB-47BB-857D-3CFB151048E1}" destId="{199574A8-D835-4FA5-8150-B76CABC6483F}" srcOrd="1" destOrd="0" presId="urn:microsoft.com/office/officeart/2008/layout/NameandTitleOrganizationalChart"/>
+    <dgm:cxn modelId="{4F26E1A1-586D-4161-B601-A8F0DC2F1ED4}" type="presOf" srcId="{BD9C3776-2233-4434-BEF1-DB415EB336BF}" destId="{F496F079-E45D-47ED-ABBD-0700A3490991}" srcOrd="0" destOrd="0" presId="urn:microsoft.com/office/officeart/2008/layout/NameandTitleOrganizationalChart"/>
+    <dgm:cxn modelId="{F418B2D2-8895-4745-AE7B-26197D5CF9B1}" type="presOf" srcId="{A9CB2F1D-9B8E-4932-B86B-D616F1822253}" destId="{783986EA-28F2-44E8-8E37-BC9E785841ED}" srcOrd="1" destOrd="0" presId="urn:microsoft.com/office/officeart/2008/layout/NameandTitleOrganizationalChart"/>
+    <dgm:cxn modelId="{38A37994-ECFF-4D7F-A023-9C2C7368EDB6}" type="presOf" srcId="{D3E16AB0-8997-4603-93DD-B5B3C6D0BEF5}" destId="{6E63BDD9-39A3-4191-8B72-AC3F12ED8A4A}" srcOrd="1" destOrd="0" presId="urn:microsoft.com/office/officeart/2008/layout/NameandTitleOrganizationalChart"/>
+    <dgm:cxn modelId="{2F50446A-02D4-44D2-97F0-542E4732D297}" type="presOf" srcId="{166BE3FD-2D61-4B26-B3B2-B598DF4BB462}" destId="{26A7FA14-9906-4E78-BADA-A79F64BE813A}" srcOrd="0" destOrd="0" presId="urn:microsoft.com/office/officeart/2008/layout/NameandTitleOrganizationalChart"/>
+    <dgm:cxn modelId="{2C64ED90-9390-4A48-A783-BAA312CA4DF0}" type="presOf" srcId="{456C7D71-1BFD-4D9C-BEAE-C6A1EDF4817A}" destId="{2453918F-F16E-47D9-A62B-0BA6F97538C8}" srcOrd="0" destOrd="0" presId="urn:microsoft.com/office/officeart/2008/layout/NameandTitleOrganizationalChart"/>
+    <dgm:cxn modelId="{F86E086E-3819-44E0-A190-0ED54AEE7CD6}" type="presParOf" srcId="{26A7FA14-9906-4E78-BADA-A79F64BE813A}" destId="{C86C5030-B369-49CB-B6CB-C4B1BDEA4195}" srcOrd="0" destOrd="0" presId="urn:microsoft.com/office/officeart/2008/layout/NameandTitleOrganizationalChart"/>
+    <dgm:cxn modelId="{B2489B07-6D1B-4D8E-BEEC-63A5AFFC330F}" type="presParOf" srcId="{C86C5030-B369-49CB-B6CB-C4B1BDEA4195}" destId="{58FAF7A3-EF09-4D09-9F0E-B9020C2008B9}" srcOrd="0" destOrd="0" presId="urn:microsoft.com/office/officeart/2008/layout/NameandTitleOrganizationalChart"/>
+    <dgm:cxn modelId="{26A00ECA-CA0A-4978-BEA9-472FDFD60054}" type="presParOf" srcId="{58FAF7A3-EF09-4D09-9F0E-B9020C2008B9}" destId="{B92FFCC9-6990-4CDB-9DB7-790BFB32DE57}" srcOrd="0" destOrd="0" presId="urn:microsoft.com/office/officeart/2008/layout/NameandTitleOrganizationalChart"/>
+    <dgm:cxn modelId="{0E897EFF-775A-4296-8695-FF7CA9E05419}" type="presParOf" srcId="{58FAF7A3-EF09-4D09-9F0E-B9020C2008B9}" destId="{EF7E1D67-2A6F-4264-92C5-6D11E99241CF}" srcOrd="1" destOrd="0" presId="urn:microsoft.com/office/officeart/2008/layout/NameandTitleOrganizationalChart"/>
+    <dgm:cxn modelId="{BC241A48-6B51-49F4-BFFC-B7DEA2557582}" type="presParOf" srcId="{58FAF7A3-EF09-4D09-9F0E-B9020C2008B9}" destId="{A57213DE-F533-4872-8ED6-C4CB2DD1339E}" srcOrd="2" destOrd="0" presId="urn:microsoft.com/office/officeart/2008/layout/NameandTitleOrganizationalChart"/>
+    <dgm:cxn modelId="{15142739-1242-400E-AAA4-FC087E59E229}" type="presParOf" srcId="{C86C5030-B369-49CB-B6CB-C4B1BDEA4195}" destId="{45E1D394-F25E-4D26-B8CC-7F32E733F2C1}" srcOrd="1" destOrd="0" presId="urn:microsoft.com/office/officeart/2008/layout/NameandTitleOrganizationalChart"/>
+    <dgm:cxn modelId="{D89ADBDB-6BFD-4312-BE74-EE18302A20B2}" type="presParOf" srcId="{45E1D394-F25E-4D26-B8CC-7F32E733F2C1}" destId="{BBD29793-3386-4ECF-9CB6-85A4F1A42955}" srcOrd="0" destOrd="0" presId="urn:microsoft.com/office/officeart/2008/layout/NameandTitleOrganizationalChart"/>
+    <dgm:cxn modelId="{9365152E-2B25-4FC0-AEB5-9E36AA099E25}" type="presParOf" srcId="{45E1D394-F25E-4D26-B8CC-7F32E733F2C1}" destId="{E0B83161-6FE4-4805-8517-99BA294B4DF0}" srcOrd="1" destOrd="0" presId="urn:microsoft.com/office/officeart/2008/layout/NameandTitleOrganizationalChart"/>
+    <dgm:cxn modelId="{4AB123E8-B3A5-45B3-A04D-C8C6976D5B8E}" type="presParOf" srcId="{E0B83161-6FE4-4805-8517-99BA294B4DF0}" destId="{3D7979AF-34D4-4602-84CA-F360DB8B458F}" srcOrd="0" destOrd="0" presId="urn:microsoft.com/office/officeart/2008/layout/NameandTitleOrganizationalChart"/>
+    <dgm:cxn modelId="{E4C3A8D7-76E9-41DD-A851-365F9DEEAF92}" type="presParOf" srcId="{3D7979AF-34D4-4602-84CA-F360DB8B458F}" destId="{48A816D7-439E-4BB6-A531-A8364189A4CB}" srcOrd="0" destOrd="0" presId="urn:microsoft.com/office/officeart/2008/layout/NameandTitleOrganizationalChart"/>
+    <dgm:cxn modelId="{4D2465C7-DC0A-491F-BA7F-38C9690CBC1F}" type="presParOf" srcId="{3D7979AF-34D4-4602-84CA-F360DB8B458F}" destId="{2453918F-F16E-47D9-A62B-0BA6F97538C8}" srcOrd="1" destOrd="0" presId="urn:microsoft.com/office/officeart/2008/layout/NameandTitleOrganizationalChart"/>
+    <dgm:cxn modelId="{EA6F2C5B-01C3-4F73-8354-7D07D47FD8B4}" type="presParOf" srcId="{3D7979AF-34D4-4602-84CA-F360DB8B458F}" destId="{965DB99B-3FD3-4FB3-8CCC-4749F9990F9D}" srcOrd="2" destOrd="0" presId="urn:microsoft.com/office/officeart/2008/layout/NameandTitleOrganizationalChart"/>
+    <dgm:cxn modelId="{C4507169-3FC1-447A-B1E8-B26999D3CDDF}" type="presParOf" srcId="{E0B83161-6FE4-4805-8517-99BA294B4DF0}" destId="{B2DB0702-C3AF-458F-82AC-3B33EF318F24}" srcOrd="1" destOrd="0" presId="urn:microsoft.com/office/officeart/2008/layout/NameandTitleOrganizationalChart"/>
+    <dgm:cxn modelId="{005B8705-AF26-4570-9D6D-4A64328AFE18}" type="presParOf" srcId="{B2DB0702-C3AF-458F-82AC-3B33EF318F24}" destId="{7E9A986C-BB9D-4560-82B2-020D799262A9}" srcOrd="0" destOrd="0" presId="urn:microsoft.com/office/officeart/2008/layout/NameandTitleOrganizationalChart"/>
+    <dgm:cxn modelId="{04DA32E6-B5E5-4C56-9A73-E632C654109D}" type="presParOf" srcId="{B2DB0702-C3AF-458F-82AC-3B33EF318F24}" destId="{1D0248BC-7C47-4626-909C-2728A708CEFD}" srcOrd="1" destOrd="0" presId="urn:microsoft.com/office/officeart/2008/layout/NameandTitleOrganizationalChart"/>
+    <dgm:cxn modelId="{408A89F9-4B34-4C9D-ADA1-06ECCFD771F8}" type="presParOf" srcId="{1D0248BC-7C47-4626-909C-2728A708CEFD}" destId="{24DDD828-DDE9-4501-93D8-44A262F52DC0}" srcOrd="0" destOrd="0" presId="urn:microsoft.com/office/officeart/2008/layout/NameandTitleOrganizationalChart"/>
+    <dgm:cxn modelId="{D4715B9F-0389-4251-89C5-7AFF6B2223B2}" type="presParOf" srcId="{24DDD828-DDE9-4501-93D8-44A262F52DC0}" destId="{550F884C-A9F4-47F2-A607-58D92AE9F24C}" srcOrd="0" destOrd="0" presId="urn:microsoft.com/office/officeart/2008/layout/NameandTitleOrganizationalChart"/>
+    <dgm:cxn modelId="{FD9B088F-D794-4896-B216-9AD2C7F2CB42}" type="presParOf" srcId="{24DDD828-DDE9-4501-93D8-44A262F52DC0}" destId="{8A75C61A-2E08-4FFD-9C79-4B697CEA6903}" srcOrd="1" destOrd="0" presId="urn:microsoft.com/office/officeart/2008/layout/NameandTitleOrganizationalChart"/>
+    <dgm:cxn modelId="{69F29BEB-8C41-4473-BF00-D6DB7DE93E3F}" type="presParOf" srcId="{24DDD828-DDE9-4501-93D8-44A262F52DC0}" destId="{783986EA-28F2-44E8-8E37-BC9E785841ED}" srcOrd="2" destOrd="0" presId="urn:microsoft.com/office/officeart/2008/layout/NameandTitleOrganizationalChart"/>
+    <dgm:cxn modelId="{713EAA73-1A2B-4DB0-9CB6-BCAEF6F927B4}" type="presParOf" srcId="{1D0248BC-7C47-4626-909C-2728A708CEFD}" destId="{B83AE4D0-DC1F-410F-B287-4424EA4E1AA2}" srcOrd="1" destOrd="0" presId="urn:microsoft.com/office/officeart/2008/layout/NameandTitleOrganizationalChart"/>
+    <dgm:cxn modelId="{8620D3CD-636B-4899-BB59-3349DF0EEEB4}" type="presParOf" srcId="{1D0248BC-7C47-4626-909C-2728A708CEFD}" destId="{AE41E3C6-0DA0-484D-B808-0B95CBC33D80}" srcOrd="2" destOrd="0" presId="urn:microsoft.com/office/officeart/2008/layout/NameandTitleOrganizationalChart"/>
+    <dgm:cxn modelId="{8302DAF8-B453-4980-937D-E2D97AEFFADF}" type="presParOf" srcId="{B2DB0702-C3AF-458F-82AC-3B33EF318F24}" destId="{003C2537-7C02-4791-9DDF-EBEE541CA5A8}" srcOrd="2" destOrd="0" presId="urn:microsoft.com/office/officeart/2008/layout/NameandTitleOrganizationalChart"/>
+    <dgm:cxn modelId="{C38BC7E8-70E6-4C9E-90F6-E7AE5E64165B}" type="presParOf" srcId="{B2DB0702-C3AF-458F-82AC-3B33EF318F24}" destId="{9315A6D6-53FB-44D4-AA9A-F1CD1ADED66C}" srcOrd="3" destOrd="0" presId="urn:microsoft.com/office/officeart/2008/layout/NameandTitleOrganizationalChart"/>
+    <dgm:cxn modelId="{13577612-3963-4362-ADCE-229C48A0CEF8}" type="presParOf" srcId="{9315A6D6-53FB-44D4-AA9A-F1CD1ADED66C}" destId="{6D35A4CD-9EEF-4107-9B12-A096F47576EF}" srcOrd="0" destOrd="0" presId="urn:microsoft.com/office/officeart/2008/layout/NameandTitleOrganizationalChart"/>
+    <dgm:cxn modelId="{7F266BD3-BB18-43CA-8D07-C3A3617ADD30}" type="presParOf" srcId="{6D35A4CD-9EEF-4107-9B12-A096F47576EF}" destId="{5C02B827-528D-4915-B72A-7A7AEF718B55}" srcOrd="0" destOrd="0" presId="urn:microsoft.com/office/officeart/2008/layout/NameandTitleOrganizationalChart"/>
+    <dgm:cxn modelId="{AFB47136-B48E-4BD6-AA41-367AF439975C}" type="presParOf" srcId="{6D35A4CD-9EEF-4107-9B12-A096F47576EF}" destId="{D0144109-BB44-43C6-B3A2-D4DB9171D655}" srcOrd="1" destOrd="0" presId="urn:microsoft.com/office/officeart/2008/layout/NameandTitleOrganizationalChart"/>
+    <dgm:cxn modelId="{9F868D2F-35EF-419D-9E05-87B03BC9712B}" type="presParOf" srcId="{6D35A4CD-9EEF-4107-9B12-A096F47576EF}" destId="{6E63BDD9-39A3-4191-8B72-AC3F12ED8A4A}" srcOrd="2" destOrd="0" presId="urn:microsoft.com/office/officeart/2008/layout/NameandTitleOrganizationalChart"/>
+    <dgm:cxn modelId="{05912EE2-FBE0-4E3F-AC3B-A7AD67443993}" type="presParOf" srcId="{9315A6D6-53FB-44D4-AA9A-F1CD1ADED66C}" destId="{BE42CF27-F4BC-45C4-B6D6-F9D016D55637}" srcOrd="1" destOrd="0" presId="urn:microsoft.com/office/officeart/2008/layout/NameandTitleOrganizationalChart"/>
+    <dgm:cxn modelId="{BFEE5945-FA70-4438-8A4D-84294F818116}" type="presParOf" srcId="{9315A6D6-53FB-44D4-AA9A-F1CD1ADED66C}" destId="{889A79DE-C9A6-4016-A7F1-F7A515ADEF41}" srcOrd="2" destOrd="0" presId="urn:microsoft.com/office/officeart/2008/layout/NameandTitleOrganizationalChart"/>
+    <dgm:cxn modelId="{B7659430-FCD1-483A-AE3E-8E9E8FAC3D9C}" type="presParOf" srcId="{B2DB0702-C3AF-458F-82AC-3B33EF318F24}" destId="{DB7F5BB7-1F8B-46E8-B0CC-30B6E15654FF}" srcOrd="4" destOrd="0" presId="urn:microsoft.com/office/officeart/2008/layout/NameandTitleOrganizationalChart"/>
+    <dgm:cxn modelId="{F81893CF-32CE-4C2E-8D1B-CCB5AA81E364}" type="presParOf" srcId="{B2DB0702-C3AF-458F-82AC-3B33EF318F24}" destId="{C9F16C44-4A0B-4BF8-903B-F649D57288BC}" srcOrd="5" destOrd="0" presId="urn:microsoft.com/office/officeart/2008/layout/NameandTitleOrganizationalChart"/>
+    <dgm:cxn modelId="{9B223AC3-8D95-49A5-B95B-F04C5B8E872F}" type="presParOf" srcId="{C9F16C44-4A0B-4BF8-903B-F649D57288BC}" destId="{A96C9696-2AF2-4EC6-970C-208396ABEBD0}" srcOrd="0" destOrd="0" presId="urn:microsoft.com/office/officeart/2008/layout/NameandTitleOrganizationalChart"/>
+    <dgm:cxn modelId="{0FD4A6B5-6528-4B59-BAF0-E9A09F3F2C7C}" type="presParOf" srcId="{A96C9696-2AF2-4EC6-970C-208396ABEBD0}" destId="{37BBEFF7-8EA6-4C9E-880E-912198244E18}" srcOrd="0" destOrd="0" presId="urn:microsoft.com/office/officeart/2008/layout/NameandTitleOrganizationalChart"/>
+    <dgm:cxn modelId="{4D740561-FF9C-44B3-BC55-3590E703A36C}" type="presParOf" srcId="{A96C9696-2AF2-4EC6-970C-208396ABEBD0}" destId="{F496F079-E45D-47ED-ABBD-0700A3490991}" srcOrd="1" destOrd="0" presId="urn:microsoft.com/office/officeart/2008/layout/NameandTitleOrganizationalChart"/>
+    <dgm:cxn modelId="{C1D760A0-9B74-4F6B-B2D9-BCEB0173FAD2}" type="presParOf" srcId="{A96C9696-2AF2-4EC6-970C-208396ABEBD0}" destId="{199574A8-D835-4FA5-8150-B76CABC6483F}" srcOrd="2" destOrd="0" presId="urn:microsoft.com/office/officeart/2008/layout/NameandTitleOrganizationalChart"/>
+    <dgm:cxn modelId="{2D9F8975-6987-4E91-BF81-A3C0FE53CF09}" type="presParOf" srcId="{C9F16C44-4A0B-4BF8-903B-F649D57288BC}" destId="{4917A1C4-9596-4F30-AD91-387A2CC6F158}" srcOrd="1" destOrd="0" presId="urn:microsoft.com/office/officeart/2008/layout/NameandTitleOrganizationalChart"/>
+    <dgm:cxn modelId="{F6B13353-C6C5-4A47-8C54-731F251BEB19}" type="presParOf" srcId="{C9F16C44-4A0B-4BF8-903B-F649D57288BC}" destId="{30781BBA-E9E6-4268-BAD2-9A9CD39549A3}" srcOrd="2" destOrd="0" presId="urn:microsoft.com/office/officeart/2008/layout/NameandTitleOrganizationalChart"/>
+    <dgm:cxn modelId="{70465440-85F4-4AAB-9D43-BAAC49AD5E28}" type="presParOf" srcId="{E0B83161-6FE4-4805-8517-99BA294B4DF0}" destId="{6C9F29A0-0CE1-49D2-8F06-5B8CB31DC017}" srcOrd="2" destOrd="0" presId="urn:microsoft.com/office/officeart/2008/layout/NameandTitleOrganizationalChart"/>
+    <dgm:cxn modelId="{F1567940-02DE-4A9D-8C02-8A9E2DCAB788}" type="presParOf" srcId="{C86C5030-B369-49CB-B6CB-C4B1BDEA4195}" destId="{C2C4FDDA-E5F3-4012-97D5-650D80AEC9CF}" srcOrd="2" destOrd="0" presId="urn:microsoft.com/office/officeart/2008/layout/NameandTitleOrganizationalChart"/>
   </dgm:cxnLst>
   <dgm:bg/>
   <dgm:whole/>
   <dgm:extLst>
     <a:ext uri="http://schemas.microsoft.com/office/drawing/2008/diagram">
-      <dsp:dataModelExt xmlns:dsp="http://schemas.microsoft.com/office/drawing/2008/diagram" relId="rId20" minVer="http://schemas.openxmlformats.org/drawingml/2006/diagram"/>
+      <dsp:dataModelExt xmlns:dsp="http://schemas.microsoft.com/office/drawing/2008/diagram" relId="rId21" minVer="http://schemas.openxmlformats.org/drawingml/2006/diagram"/>
     </a:ext>
   </dgm:extLst>
 </dgm:dataModel>
@@ -17021,7 +17309,7 @@
 </file>
 
 <file path=customXml/itemProps1.xml><?xml version="1.0" encoding="utf-8"?>
-<ds:datastoreItem xmlns:ds="http://schemas.openxmlformats.org/officeDocument/2006/customXml" ds:itemID="{5C83A9DA-E2DB-477B-ABE2-9E9EDC426E2B}">
+<ds:datastoreItem xmlns:ds="http://schemas.openxmlformats.org/officeDocument/2006/customXml" ds:itemID="{870CAA7C-A3FE-4972-89F9-C64891E7BDB1}">
   <ds:schemaRefs>
     <ds:schemaRef ds:uri="http://schemas.openxmlformats.org/officeDocument/2006/bibliography"/>
   </ds:schemaRefs>

</xml_diff>